<commit_message>
Sytem Design and Architecture change
</commit_message>
<xml_diff>
--- a/canvas/31_System Design and Architecture.docx
+++ b/canvas/31_System Design and Architecture.docx
@@ -1085,127 +1085,6 @@
         <w:jc w:val="both"/>
         <w:rPr>
           <w:rFonts w:ascii="Times New Roman" w:hAnsi="Times New Roman" w:cs="Times New Roman"/>
-          <w:sz w:val="24"/>
-          <w:szCs w:val="24"/>
-        </w:rPr>
-      </w:pPr>
-      <w:r>
-        <w:rPr>
-          <w:rFonts w:ascii="Times New Roman" w:hAnsi="Times New Roman" w:cs="Times New Roman"/>
-          <w:sz w:val="24"/>
-          <w:szCs w:val="24"/>
-        </w:rPr>
-        <w:t>Modular Design</w:t>
-      </w:r>
-      <w:r>
-        <w:rPr>
-          <w:rFonts w:ascii="Times New Roman" w:hAnsi="Times New Roman" w:cs="Times New Roman"/>
-          <w:sz w:val="24"/>
-          <w:szCs w:val="24"/>
-        </w:rPr>
-        <w:t>:</w:t>
-      </w:r>
-    </w:p>
-    <w:p>
-      <w:pPr>
-        <w:jc w:val="both"/>
-        <w:rPr>
-          <w:rFonts w:ascii="Times New Roman" w:hAnsi="Times New Roman"/>
-          <w:sz w:val="24"/>
-          <w:szCs w:val="24"/>
-          <w:lang w:bidi="gu-IN"/>
-        </w:rPr>
-      </w:pPr>
-      <w:r>
-        <w:rPr>
-          <w:rFonts w:ascii="Times New Roman" w:hAnsi="Times New Roman" w:cs="Times New Roman"/>
-          <w:sz w:val="24"/>
-          <w:szCs w:val="24"/>
-        </w:rPr>
-        <w:t>Technology Stack</w:t>
-      </w:r>
-      <w:r>
-        <w:rPr>
-          <w:rFonts w:ascii="Times New Roman" w:hAnsi="Times New Roman" w:cs="Times New Roman"/>
-          <w:sz w:val="24"/>
-          <w:szCs w:val="24"/>
-        </w:rPr>
-        <w:t>:</w:t>
-      </w:r>
-    </w:p>
-    <w:p>
-      <w:pPr>
-        <w:jc w:val="both"/>
-        <w:rPr>
-          <w:rFonts w:ascii="Times New Roman" w:hAnsi="Times New Roman"/>
-          <w:sz w:val="24"/>
-          <w:szCs w:val="24"/>
-          <w:lang w:val="en-US" w:bidi="gu-IN"/>
-        </w:rPr>
-      </w:pPr>
-      <w:r>
-        <w:rPr>
-          <w:rFonts w:ascii="Times New Roman" w:hAnsi="Times New Roman"/>
-          <w:sz w:val="24"/>
-          <w:szCs w:val="24"/>
-          <w:lang w:bidi="gu-IN"/>
-        </w:rPr>
-        <w:t>Scalability Plan</w:t>
-      </w:r>
-      <w:r>
-        <w:rPr>
-          <w:rFonts w:ascii="Times New Roman" w:hAnsi="Times New Roman"/>
-          <w:sz w:val="24"/>
-          <w:szCs w:val="24"/>
-          <w:lang w:val="en-US" w:bidi="gu-IN"/>
-        </w:rPr>
-        <w:t>:</w:t>
-      </w:r>
-    </w:p>
-    <w:p>
-      <w:pPr>
-        <w:jc w:val="both"/>
-        <w:rPr>
-          <w:rFonts w:ascii="Times New Roman" w:hAnsi="Times New Roman"/>
-          <w:sz w:val="24"/>
-          <w:szCs w:val="24"/>
-          <w:lang w:val="en-US" w:bidi="gu-IN"/>
-        </w:rPr>
-      </w:pPr>
-      <w:r>
-        <w:rPr>
-          <w:rFonts w:ascii="Times New Roman" w:hAnsi="Times New Roman"/>
-          <w:sz w:val="24"/>
-          <w:szCs w:val="24"/>
-          <w:lang w:bidi="gu-IN"/>
-        </w:rPr>
-        <w:t>Conclusion</w:t>
-      </w:r>
-      <w:r>
-        <w:rPr>
-          <w:rFonts w:ascii="Times New Roman" w:hAnsi="Times New Roman"/>
-          <w:sz w:val="24"/>
-          <w:szCs w:val="24"/>
-          <w:lang w:bidi="gu-IN"/>
-        </w:rPr>
-        <w:t>:</w:t>
-      </w:r>
-    </w:p>
-    <w:p>
-      <w:pPr>
-        <w:jc w:val="both"/>
-        <w:rPr>
-          <w:rFonts w:ascii="Times New Roman" w:hAnsi="Times New Roman" w:cs="Times New Roman"/>
-          <w:sz w:val="24"/>
-          <w:szCs w:val="24"/>
-        </w:rPr>
-      </w:pPr>
-    </w:p>
-    <w:p>
-      <w:pPr>
-        <w:jc w:val="both"/>
-        <w:rPr>
-          <w:rFonts w:ascii="Times New Roman" w:hAnsi="Times New Roman" w:cs="Times New Roman"/>
           <w:b/>
           <w:bCs/>
           <w:sz w:val="32"/>
@@ -1220,41 +1099,3014 @@
           <w:sz w:val="32"/>
           <w:szCs w:val="32"/>
         </w:rPr>
+        <w:t>Modular Design:</w:t>
+      </w:r>
+      <w:r>
+        <w:rPr>
+          <w:rFonts w:ascii="Times New Roman" w:hAnsi="Times New Roman" w:cs="Times New Roman"/>
+          <w:b/>
+          <w:bCs/>
+          <w:sz w:val="32"/>
+          <w:szCs w:val="32"/>
+        </w:rPr>
+        <w:t xml:space="preserve"> </w:t>
+      </w:r>
+    </w:p>
+    <w:p>
+      <w:pPr>
+        <w:jc w:val="both"/>
+        <w:rPr>
+          <w:rFonts w:ascii="Times New Roman" w:hAnsi="Times New Roman" w:cs="Times New Roman"/>
+          <w:sz w:val="24"/>
+          <w:szCs w:val="24"/>
+        </w:rPr>
+      </w:pPr>
+      <w:r>
+        <w:rPr>
+          <w:rFonts w:ascii="Times New Roman" w:hAnsi="Times New Roman" w:cs="Times New Roman"/>
+          <w:sz w:val="24"/>
+          <w:szCs w:val="24"/>
+        </w:rPr>
+        <w:t>The system is divided into independent modules to simplify development and testing</w:t>
+      </w:r>
+      <w:r>
+        <w:rPr>
+          <w:rFonts w:ascii="Times New Roman" w:hAnsi="Times New Roman" w:cs="Times New Roman"/>
+          <w:sz w:val="24"/>
+          <w:szCs w:val="24"/>
+        </w:rPr>
+        <w:t xml:space="preserve">. </w:t>
+      </w:r>
+      <w:r>
+        <w:rPr>
+          <w:rFonts w:ascii="Times New Roman" w:hAnsi="Times New Roman" w:cs="Times New Roman"/>
+          <w:sz w:val="24"/>
+          <w:szCs w:val="24"/>
+        </w:rPr>
+        <w:t>Each communication protocol is written as a separate Verilog module for reusability.</w:t>
+      </w:r>
+    </w:p>
+    <w:p>
+      <w:pPr>
+        <w:jc w:val="both"/>
+        <w:rPr>
+          <w:rFonts w:ascii="Times New Roman" w:hAnsi="Times New Roman" w:cs="Times New Roman"/>
+          <w:sz w:val="24"/>
+          <w:szCs w:val="24"/>
+        </w:rPr>
+      </w:pPr>
+      <w:r>
+        <w:rPr>
+          <w:rFonts w:ascii="Times New Roman" w:hAnsi="Times New Roman" w:cs="Times New Roman"/>
+          <w:sz w:val="24"/>
+          <w:szCs w:val="24"/>
+        </w:rPr>
+        <w:t xml:space="preserve">The below diagram is of UART module where we can see the 3 different modules inside </w:t>
+      </w:r>
+      <w:proofErr w:type="gramStart"/>
+      <w:r>
+        <w:rPr>
+          <w:rFonts w:ascii="Times New Roman" w:hAnsi="Times New Roman" w:cs="Times New Roman"/>
+          <w:sz w:val="24"/>
+          <w:szCs w:val="24"/>
+        </w:rPr>
+        <w:t>it</w:t>
+      </w:r>
+      <w:proofErr w:type="gramEnd"/>
+      <w:r>
+        <w:rPr>
+          <w:rFonts w:ascii="Times New Roman" w:hAnsi="Times New Roman" w:cs="Times New Roman"/>
+          <w:sz w:val="24"/>
+          <w:szCs w:val="24"/>
+        </w:rPr>
+        <w:t xml:space="preserve"> Baud Rate generator, Transmitter and Receiver. Each module designed such way in Verilog that can controlled via one single top module to connect them together.</w:t>
+      </w:r>
+      <w:r>
+        <w:rPr>
+          <w:rFonts w:ascii="Times New Roman" w:hAnsi="Times New Roman" w:cs="Times New Roman"/>
+          <w:sz w:val="24"/>
+          <w:szCs w:val="24"/>
+        </w:rPr>
+        <w:tab/>
+      </w:r>
+    </w:p>
+    <w:p>
+      <w:pPr>
+        <w:jc w:val="both"/>
+        <w:rPr>
+          <w:rFonts w:ascii="Times New Roman" w:hAnsi="Times New Roman" w:cs="Times New Roman"/>
+          <w:sz w:val="24"/>
+          <w:szCs w:val="24"/>
+        </w:rPr>
+      </w:pPr>
+      <w:r>
+        <w:rPr>
+          <w:rFonts w:ascii="Times New Roman" w:hAnsi="Times New Roman" w:cs="Times New Roman"/>
+          <w:sz w:val="24"/>
+          <w:szCs w:val="24"/>
+        </w:rPr>
+        <w:t>The Baud rate, expressed in bits per second (bps) is the rate of symbols transferred across a transmission medium per second.</w:t>
+      </w:r>
+      <w:r>
+        <w:rPr>
+          <w:rFonts w:ascii="Times New Roman" w:hAnsi="Times New Roman" w:cs="Times New Roman"/>
+          <w:sz w:val="24"/>
+          <w:szCs w:val="24"/>
+        </w:rPr>
+        <w:t xml:space="preserve"> </w:t>
+      </w:r>
+      <w:r>
+        <w:rPr>
+          <w:rFonts w:ascii="Times New Roman" w:hAnsi="Times New Roman" w:cs="Times New Roman"/>
+          <w:sz w:val="24"/>
+          <w:szCs w:val="24"/>
+        </w:rPr>
+        <w:t>The standard baud rates are the following: 4800, 9600, 19200, 38400, 57600, 115200, 230400, 460800, 921600.</w:t>
+      </w:r>
+    </w:p>
+    <w:p>
+      <w:pPr>
+        <w:jc w:val="both"/>
+        <w:rPr>
+          <w:rFonts w:ascii="Times New Roman" w:hAnsi="Times New Roman" w:cs="Times New Roman"/>
+          <w:sz w:val="24"/>
+          <w:szCs w:val="24"/>
+        </w:rPr>
+      </w:pPr>
+    </w:p>
+    <w:p>
+      <w:pPr>
+        <w:jc w:val="center"/>
+        <w:rPr>
+          <w:rFonts w:ascii="Times New Roman" w:hAnsi="Times New Roman" w:cs="Times New Roman"/>
+          <w:sz w:val="24"/>
+          <w:szCs w:val="24"/>
+        </w:rPr>
+      </w:pPr>
+      <w:r>
+        <w:rPr>
+          <w:noProof/>
+        </w:rPr>
+        <w:drawing>
+          <wp:inline distT="0" distB="0" distL="0" distR="0" wp14:anchorId="42948EBB" wp14:editId="36DB06D4">
+            <wp:extent cx="2696949" cy="1729740"/>
+            <wp:effectExtent l="0" t="0" r="8255" b="3810"/>
+            <wp:docPr id="673839330" name="Picture 2" descr="figure 1"/>
+            <wp:cNvGraphicFramePr>
+              <a:graphicFrameLocks xmlns:a="http://schemas.openxmlformats.org/drawingml/2006/main" noChangeAspect="1"/>
+            </wp:cNvGraphicFramePr>
+            <a:graphic xmlns:a="http://schemas.openxmlformats.org/drawingml/2006/main">
+              <a:graphicData uri="http://schemas.openxmlformats.org/drawingml/2006/picture">
+                <pic:pic xmlns:pic="http://schemas.openxmlformats.org/drawingml/2006/picture">
+                  <pic:nvPicPr>
+                    <pic:cNvPr id="0" name="Picture 1" descr="figure 1"/>
+                    <pic:cNvPicPr>
+                      <a:picLocks noChangeAspect="1" noChangeArrowheads="1"/>
+                    </pic:cNvPicPr>
+                  </pic:nvPicPr>
+                  <pic:blipFill>
+                    <a:blip r:embed="rId15" cstate="print">
+                      <a:extLst>
+                        <a:ext uri="{28A0092B-C50C-407E-A947-70E740481C1C}">
+                          <a14:useLocalDpi xmlns:a14="http://schemas.microsoft.com/office/drawing/2010/main" val="0"/>
+                        </a:ext>
+                      </a:extLst>
+                    </a:blip>
+                    <a:srcRect/>
+                    <a:stretch>
+                      <a:fillRect/>
+                    </a:stretch>
+                  </pic:blipFill>
+                  <pic:spPr bwMode="auto">
+                    <a:xfrm>
+                      <a:off x="0" y="0"/>
+                      <a:ext cx="2696949" cy="1729740"/>
+                    </a:xfrm>
+                    <a:prstGeom prst="rect">
+                      <a:avLst/>
+                    </a:prstGeom>
+                    <a:noFill/>
+                    <a:ln>
+                      <a:noFill/>
+                    </a:ln>
+                  </pic:spPr>
+                </pic:pic>
+              </a:graphicData>
+            </a:graphic>
+          </wp:inline>
+        </w:drawing>
+      </w:r>
+    </w:p>
+    <w:p>
+      <w:pPr>
+        <w:jc w:val="both"/>
+        <w:rPr>
+          <w:rFonts w:ascii="Times New Roman" w:hAnsi="Times New Roman" w:cs="Times New Roman"/>
+          <w:sz w:val="24"/>
+          <w:szCs w:val="24"/>
+        </w:rPr>
+      </w:pPr>
+      <w:r>
+        <w:rPr>
+          <w:rFonts w:ascii="Times New Roman" w:hAnsi="Times New Roman" w:cs="Times New Roman"/>
+          <w:sz w:val="24"/>
+          <w:szCs w:val="24"/>
+        </w:rPr>
+        <w:lastRenderedPageBreak/>
+        <w:t>Th</w:t>
+      </w:r>
+      <w:r>
+        <w:rPr>
+          <w:rFonts w:ascii="Times New Roman" w:hAnsi="Times New Roman" w:cs="Times New Roman"/>
+          <w:sz w:val="24"/>
+          <w:szCs w:val="24"/>
+        </w:rPr>
+        <w:t>e</w:t>
+      </w:r>
+      <w:r>
+        <w:rPr>
+          <w:rFonts w:ascii="Times New Roman" w:hAnsi="Times New Roman" w:cs="Times New Roman"/>
+          <w:sz w:val="24"/>
+          <w:szCs w:val="24"/>
+        </w:rPr>
+        <w:t xml:space="preserve"> Verilog module </w:t>
+      </w:r>
+      <w:r>
+        <w:rPr>
+          <w:rFonts w:ascii="Times New Roman" w:hAnsi="Times New Roman" w:cs="Times New Roman"/>
+          <w:sz w:val="24"/>
+          <w:szCs w:val="24"/>
+        </w:rPr>
+        <w:t xml:space="preserve">can </w:t>
+      </w:r>
+      <w:r>
+        <w:rPr>
+          <w:rFonts w:ascii="Times New Roman" w:hAnsi="Times New Roman" w:cs="Times New Roman"/>
+          <w:sz w:val="24"/>
+          <w:szCs w:val="24"/>
+        </w:rPr>
+        <w:t>create a pulse signal at a much slower rate than the main system clock, so it can be used for UART communication (serial transmission at a given baud rate like 9600, 115200, etc.).</w:t>
+      </w:r>
+    </w:p>
+    <w:p>
+      <w:pPr>
+        <w:jc w:val="both"/>
+        <w:rPr>
+          <w:rFonts w:ascii="Times New Roman" w:hAnsi="Times New Roman" w:cs="Times New Roman"/>
+          <w:sz w:val="24"/>
+          <w:szCs w:val="24"/>
+        </w:rPr>
+      </w:pPr>
+      <w:r>
+        <w:rPr>
+          <w:rFonts w:ascii="Times New Roman" w:hAnsi="Times New Roman" w:cs="Times New Roman"/>
+          <w:sz w:val="24"/>
+          <w:szCs w:val="24"/>
+        </w:rPr>
+        <w:t>The FPGA clock is much faster than the baud rate.</w:t>
+      </w:r>
+    </w:p>
+    <w:p>
+      <w:pPr>
+        <w:jc w:val="both"/>
+        <w:rPr>
+          <w:rFonts w:ascii="Times New Roman" w:hAnsi="Times New Roman" w:cs="Times New Roman"/>
+          <w:sz w:val="24"/>
+          <w:szCs w:val="24"/>
+        </w:rPr>
+      </w:pPr>
+      <w:r>
+        <w:rPr>
+          <w:rFonts w:ascii="Times New Roman" w:hAnsi="Times New Roman" w:cs="Times New Roman"/>
+          <w:sz w:val="24"/>
+          <w:szCs w:val="24"/>
+        </w:rPr>
+        <w:t>For example:</w:t>
+      </w:r>
+    </w:p>
+    <w:p>
+      <w:pPr>
+        <w:pStyle w:val="ListParagraph"/>
+        <w:numPr>
+          <w:ilvl w:val="0"/>
+          <w:numId w:val="14"/>
+        </w:numPr>
+        <w:jc w:val="both"/>
+        <w:rPr>
+          <w:rFonts w:ascii="Times New Roman" w:hAnsi="Times New Roman" w:cs="Times New Roman"/>
+          <w:sz w:val="24"/>
+          <w:szCs w:val="24"/>
+        </w:rPr>
+      </w:pPr>
+      <w:r>
+        <w:rPr>
+          <w:rFonts w:ascii="Times New Roman" w:hAnsi="Times New Roman" w:cs="Times New Roman"/>
+          <w:sz w:val="24"/>
+          <w:szCs w:val="24"/>
+        </w:rPr>
+        <w:t>Clock = 100,000,000 Hz (100 MHz)</w:t>
+      </w:r>
+    </w:p>
+    <w:p>
+      <w:pPr>
+        <w:pStyle w:val="ListParagraph"/>
+        <w:numPr>
+          <w:ilvl w:val="0"/>
+          <w:numId w:val="14"/>
+        </w:numPr>
+        <w:jc w:val="both"/>
+        <w:rPr>
+          <w:rFonts w:ascii="Times New Roman" w:hAnsi="Times New Roman" w:cs="Times New Roman"/>
+          <w:sz w:val="24"/>
+          <w:szCs w:val="24"/>
+        </w:rPr>
+      </w:pPr>
+      <w:r>
+        <w:rPr>
+          <w:rFonts w:ascii="Times New Roman" w:hAnsi="Times New Roman" w:cs="Times New Roman"/>
+          <w:sz w:val="24"/>
+          <w:szCs w:val="24"/>
+        </w:rPr>
+        <w:t>Baud rate = 9600 bits per second</w:t>
+      </w:r>
+      <w:r>
+        <w:rPr>
+          <w:rFonts w:ascii="Times New Roman" w:hAnsi="Times New Roman" w:cs="Times New Roman"/>
+          <w:sz w:val="24"/>
+          <w:szCs w:val="24"/>
+        </w:rPr>
+        <w:t xml:space="preserve">, </w:t>
+      </w:r>
+    </w:p>
+    <w:p>
+      <w:pPr>
+        <w:jc w:val="both"/>
+        <w:rPr>
+          <w:rFonts w:ascii="Times New Roman" w:hAnsi="Times New Roman" w:cs="Times New Roman"/>
+          <w:sz w:val="24"/>
+          <w:szCs w:val="24"/>
+        </w:rPr>
+      </w:pPr>
+      <w:r>
+        <w:rPr>
+          <w:rFonts w:ascii="Times New Roman" w:hAnsi="Times New Roman" w:cs="Times New Roman"/>
+          <w:sz w:val="24"/>
+          <w:szCs w:val="24"/>
+        </w:rPr>
+        <w:t>To match 9600 baud, the code figures out how many 100 MHz cycles equal 1 baud tick.</w:t>
+      </w:r>
+    </w:p>
+    <w:p>
+      <w:pPr>
+        <w:jc w:val="both"/>
+        <w:rPr>
+          <w:rFonts w:ascii="Times New Roman" w:hAnsi="Times New Roman" w:cs="Times New Roman"/>
+          <w:sz w:val="24"/>
+          <w:szCs w:val="24"/>
+        </w:rPr>
+      </w:pPr>
+      <w:r>
+        <w:rPr>
+          <w:rFonts w:ascii="Times New Roman" w:hAnsi="Times New Roman" w:cs="Times New Roman"/>
+          <w:sz w:val="24"/>
+          <w:szCs w:val="24"/>
+        </w:rPr>
+        <w:t>Formula used:</w:t>
+      </w:r>
+    </w:p>
+    <w:p>
+      <w:pPr>
+        <w:pStyle w:val="ListParagraph"/>
+        <w:numPr>
+          <w:ilvl w:val="0"/>
+          <w:numId w:val="14"/>
+        </w:numPr>
+        <w:jc w:val="both"/>
+        <w:rPr>
+          <w:rFonts w:ascii="Times New Roman" w:hAnsi="Times New Roman" w:cs="Times New Roman"/>
+          <w:b/>
+          <w:bCs/>
+          <w:sz w:val="24"/>
+          <w:szCs w:val="24"/>
+        </w:rPr>
+      </w:pPr>
+      <w:proofErr w:type="spellStart"/>
+      <w:r>
+        <w:rPr>
+          <w:rFonts w:ascii="Times New Roman" w:hAnsi="Times New Roman" w:cs="Times New Roman"/>
+          <w:b/>
+          <w:bCs/>
+          <w:sz w:val="24"/>
+          <w:szCs w:val="24"/>
+        </w:rPr>
+        <w:t>COUNTER_LIMIT</w:t>
+      </w:r>
+      <w:proofErr w:type="spellEnd"/>
+      <w:r>
+        <w:rPr>
+          <w:rFonts w:ascii="Times New Roman" w:hAnsi="Times New Roman" w:cs="Times New Roman"/>
+          <w:b/>
+          <w:bCs/>
+          <w:sz w:val="24"/>
+          <w:szCs w:val="24"/>
+        </w:rPr>
+        <w:t xml:space="preserve"> = (CLOCK_FREQ + BAUD_RATE/2) / BAUD_RATE - 1</w:t>
+      </w:r>
+    </w:p>
+    <w:p>
+      <w:pPr>
+        <w:pStyle w:val="ListParagraph"/>
+        <w:numPr>
+          <w:ilvl w:val="0"/>
+          <w:numId w:val="14"/>
+        </w:numPr>
+        <w:jc w:val="both"/>
+        <w:rPr>
+          <w:rFonts w:ascii="Times New Roman" w:hAnsi="Times New Roman" w:cs="Times New Roman"/>
+          <w:sz w:val="24"/>
+          <w:szCs w:val="24"/>
+        </w:rPr>
+      </w:pPr>
+      <w:r>
+        <w:rPr>
+          <w:rFonts w:ascii="Times New Roman" w:hAnsi="Times New Roman" w:cs="Times New Roman"/>
+          <w:sz w:val="24"/>
+          <w:szCs w:val="24"/>
+        </w:rPr>
+        <w:t>System Clock ÷ Baud Rate = Number of cycles per bit</w:t>
+      </w:r>
+      <w:r>
+        <w:rPr>
+          <w:rFonts w:ascii="Times New Roman" w:hAnsi="Times New Roman" w:cs="Times New Roman"/>
+          <w:sz w:val="24"/>
+          <w:szCs w:val="24"/>
+        </w:rPr>
+        <w:t xml:space="preserve"> </w:t>
+      </w:r>
+      <w:r>
+        <w:rPr>
+          <w:rFonts w:ascii="Times New Roman" w:hAnsi="Times New Roman" w:cs="Times New Roman"/>
+          <w:sz w:val="24"/>
+          <w:szCs w:val="24"/>
+        </w:rPr>
+        <w:t>(rounded properly).</w:t>
+      </w:r>
+    </w:p>
+    <w:p>
+      <w:pPr>
+        <w:jc w:val="both"/>
+        <w:rPr>
+          <w:rFonts w:ascii="Times New Roman" w:hAnsi="Times New Roman" w:cs="Times New Roman"/>
+          <w:sz w:val="24"/>
+          <w:szCs w:val="24"/>
+        </w:rPr>
+      </w:pPr>
+      <w:r>
+        <w:rPr>
+          <w:rFonts w:ascii="Times New Roman" w:hAnsi="Times New Roman" w:cs="Times New Roman"/>
+          <w:sz w:val="24"/>
+          <w:szCs w:val="24"/>
+        </w:rPr>
+        <w:t>How it will work:</w:t>
+      </w:r>
+    </w:p>
+    <w:p>
+      <w:pPr>
+        <w:pStyle w:val="ListParagraph"/>
+        <w:numPr>
+          <w:ilvl w:val="0"/>
+          <w:numId w:val="13"/>
+        </w:numPr>
+        <w:jc w:val="both"/>
+        <w:rPr>
+          <w:rFonts w:ascii="Times New Roman" w:hAnsi="Times New Roman" w:cs="Times New Roman"/>
+          <w:sz w:val="24"/>
+          <w:szCs w:val="24"/>
+        </w:rPr>
+      </w:pPr>
+      <w:r>
+        <w:rPr>
+          <w:rFonts w:ascii="Times New Roman" w:hAnsi="Times New Roman" w:cs="Times New Roman"/>
+          <w:sz w:val="24"/>
+          <w:szCs w:val="24"/>
+        </w:rPr>
+        <w:t>A counter starts at 0 and increases every clock cycle.</w:t>
+      </w:r>
+    </w:p>
+    <w:p>
+      <w:pPr>
+        <w:pStyle w:val="ListParagraph"/>
+        <w:numPr>
+          <w:ilvl w:val="0"/>
+          <w:numId w:val="13"/>
+        </w:numPr>
+        <w:jc w:val="both"/>
+        <w:rPr>
+          <w:rFonts w:ascii="Times New Roman" w:hAnsi="Times New Roman" w:cs="Times New Roman"/>
+          <w:sz w:val="24"/>
+          <w:szCs w:val="24"/>
+        </w:rPr>
+      </w:pPr>
+      <w:r>
+        <w:rPr>
+          <w:rFonts w:ascii="Times New Roman" w:hAnsi="Times New Roman" w:cs="Times New Roman"/>
+          <w:sz w:val="24"/>
+          <w:szCs w:val="24"/>
+        </w:rPr>
+        <w:t>When it reaches COUNTER_LIMIT, that means one baud interval has passed.</w:t>
+      </w:r>
+    </w:p>
+    <w:p>
+      <w:pPr>
+        <w:pStyle w:val="ListParagraph"/>
+        <w:numPr>
+          <w:ilvl w:val="0"/>
+          <w:numId w:val="13"/>
+        </w:numPr>
+        <w:jc w:val="both"/>
+        <w:rPr>
+          <w:rFonts w:ascii="Times New Roman" w:hAnsi="Times New Roman" w:cs="Times New Roman"/>
+          <w:sz w:val="24"/>
+          <w:szCs w:val="24"/>
+        </w:rPr>
+      </w:pPr>
+      <w:r>
+        <w:rPr>
+          <w:rFonts w:ascii="Times New Roman" w:hAnsi="Times New Roman" w:cs="Times New Roman"/>
+          <w:sz w:val="24"/>
+          <w:szCs w:val="24"/>
+        </w:rPr>
+        <w:t>At this moment</w:t>
+      </w:r>
+    </w:p>
+    <w:p>
+      <w:pPr>
+        <w:pStyle w:val="ListParagraph"/>
+        <w:numPr>
+          <w:ilvl w:val="0"/>
+          <w:numId w:val="13"/>
+        </w:numPr>
+        <w:jc w:val="both"/>
+        <w:rPr>
+          <w:rFonts w:ascii="Times New Roman" w:hAnsi="Times New Roman" w:cs="Times New Roman"/>
+          <w:sz w:val="24"/>
+          <w:szCs w:val="24"/>
+        </w:rPr>
+      </w:pPr>
+      <w:r>
+        <w:rPr>
+          <w:rFonts w:ascii="Times New Roman" w:hAnsi="Times New Roman" w:cs="Times New Roman"/>
+          <w:sz w:val="24"/>
+          <w:szCs w:val="24"/>
+        </w:rPr>
+        <w:t>The counter resets to 0.</w:t>
+      </w:r>
+    </w:p>
+    <w:p>
+      <w:pPr>
+        <w:pStyle w:val="ListParagraph"/>
+        <w:numPr>
+          <w:ilvl w:val="0"/>
+          <w:numId w:val="13"/>
+        </w:numPr>
+        <w:jc w:val="both"/>
+        <w:rPr>
+          <w:rFonts w:ascii="Times New Roman" w:hAnsi="Times New Roman" w:cs="Times New Roman"/>
+          <w:sz w:val="24"/>
+          <w:szCs w:val="24"/>
+        </w:rPr>
+      </w:pPr>
+      <w:proofErr w:type="spellStart"/>
+      <w:r>
+        <w:rPr>
+          <w:rFonts w:ascii="Times New Roman" w:hAnsi="Times New Roman" w:cs="Times New Roman"/>
+          <w:b/>
+          <w:bCs/>
+          <w:sz w:val="24"/>
+          <w:szCs w:val="24"/>
+        </w:rPr>
+        <w:t>baud_clk_en</w:t>
+      </w:r>
+      <w:proofErr w:type="spellEnd"/>
+      <w:r>
+        <w:rPr>
+          <w:rFonts w:ascii="Times New Roman" w:hAnsi="Times New Roman" w:cs="Times New Roman"/>
+          <w:sz w:val="24"/>
+          <w:szCs w:val="24"/>
+        </w:rPr>
+        <w:t xml:space="preserve"> goes HIGH for one cycle (a pulse).</w:t>
+      </w:r>
+    </w:p>
+    <w:p>
+      <w:pPr>
+        <w:pStyle w:val="ListParagraph"/>
+        <w:numPr>
+          <w:ilvl w:val="0"/>
+          <w:numId w:val="13"/>
+        </w:numPr>
+        <w:jc w:val="both"/>
+        <w:rPr>
+          <w:rFonts w:ascii="Times New Roman" w:hAnsi="Times New Roman" w:cs="Times New Roman"/>
+          <w:sz w:val="24"/>
+          <w:szCs w:val="24"/>
+        </w:rPr>
+      </w:pPr>
+      <w:r>
+        <w:rPr>
+          <w:rFonts w:ascii="Times New Roman" w:hAnsi="Times New Roman" w:cs="Times New Roman"/>
+          <w:sz w:val="24"/>
+          <w:szCs w:val="24"/>
+        </w:rPr>
+        <w:t xml:space="preserve">Otherwise, the counter just keeps counting and </w:t>
+      </w:r>
+      <w:proofErr w:type="spellStart"/>
+      <w:r>
+        <w:rPr>
+          <w:rFonts w:ascii="Times New Roman" w:hAnsi="Times New Roman" w:cs="Times New Roman"/>
+          <w:b/>
+          <w:bCs/>
+          <w:sz w:val="24"/>
+          <w:szCs w:val="24"/>
+        </w:rPr>
+        <w:t>baud_clk_en</w:t>
+      </w:r>
+      <w:proofErr w:type="spellEnd"/>
+      <w:r>
+        <w:rPr>
+          <w:rFonts w:ascii="Times New Roman" w:hAnsi="Times New Roman" w:cs="Times New Roman"/>
+          <w:sz w:val="24"/>
+          <w:szCs w:val="24"/>
+        </w:rPr>
+        <w:t xml:space="preserve"> stays low.</w:t>
+      </w:r>
+    </w:p>
+    <w:p>
+      <w:pPr>
+        <w:jc w:val="both"/>
+        <w:rPr>
+          <w:rFonts w:ascii="Times New Roman" w:hAnsi="Times New Roman" w:cs="Times New Roman"/>
+          <w:sz w:val="24"/>
+          <w:szCs w:val="24"/>
+        </w:rPr>
+      </w:pPr>
+      <w:r>
+        <w:rPr>
+          <w:rFonts w:ascii="Times New Roman" w:hAnsi="Times New Roman" w:cs="Times New Roman"/>
+          <w:sz w:val="24"/>
+          <w:szCs w:val="24"/>
+        </w:rPr>
+        <w:t xml:space="preserve">The image shown below is for </w:t>
+      </w:r>
+      <w:r>
+        <w:rPr>
+          <w:rFonts w:ascii="Times New Roman" w:hAnsi="Times New Roman" w:cs="Times New Roman"/>
+          <w:sz w:val="24"/>
+          <w:szCs w:val="24"/>
+        </w:rPr>
+        <w:t xml:space="preserve">SPI modular design, where we can add multiple peripheral/slaves which can be controlled by master </w:t>
+      </w:r>
+    </w:p>
+    <w:p>
+      <w:pPr>
+        <w:jc w:val="center"/>
+        <w:rPr>
+          <w:rFonts w:ascii="Times New Roman" w:hAnsi="Times New Roman" w:cs="Times New Roman"/>
+          <w:sz w:val="24"/>
+          <w:szCs w:val="24"/>
+        </w:rPr>
+      </w:pPr>
+      <w:r>
+        <w:rPr>
+          <w:noProof/>
+        </w:rPr>
+        <w:drawing>
+          <wp:inline distT="0" distB="0" distL="0" distR="0" wp14:anchorId="61A57381" wp14:editId="738A86B8">
+            <wp:extent cx="3200400" cy="2719061"/>
+            <wp:effectExtent l="0" t="0" r="0" b="5715"/>
+            <wp:docPr id="1736724254" name="Picture 5" descr="Chip Select with SPI"/>
+            <wp:cNvGraphicFramePr>
+              <a:graphicFrameLocks xmlns:a="http://schemas.openxmlformats.org/drawingml/2006/main" noChangeAspect="1"/>
+            </wp:cNvGraphicFramePr>
+            <a:graphic xmlns:a="http://schemas.openxmlformats.org/drawingml/2006/main">
+              <a:graphicData uri="http://schemas.openxmlformats.org/drawingml/2006/picture">
+                <pic:pic xmlns:pic="http://schemas.openxmlformats.org/drawingml/2006/picture">
+                  <pic:nvPicPr>
+                    <pic:cNvPr id="0" name="Picture 7" descr="Chip Select with SPI"/>
+                    <pic:cNvPicPr>
+                      <a:picLocks noChangeAspect="1" noChangeArrowheads="1"/>
+                    </pic:cNvPicPr>
+                  </pic:nvPicPr>
+                  <pic:blipFill>
+                    <a:blip r:embed="rId16">
+                      <a:extLst>
+                        <a:ext uri="{28A0092B-C50C-407E-A947-70E740481C1C}">
+                          <a14:useLocalDpi xmlns:a14="http://schemas.microsoft.com/office/drawing/2010/main" val="0"/>
+                        </a:ext>
+                      </a:extLst>
+                    </a:blip>
+                    <a:srcRect/>
+                    <a:stretch>
+                      <a:fillRect/>
+                    </a:stretch>
+                  </pic:blipFill>
+                  <pic:spPr bwMode="auto">
+                    <a:xfrm>
+                      <a:off x="0" y="0"/>
+                      <a:ext cx="3203288" cy="2721514"/>
+                    </a:xfrm>
+                    <a:prstGeom prst="rect">
+                      <a:avLst/>
+                    </a:prstGeom>
+                    <a:noFill/>
+                    <a:ln>
+                      <a:noFill/>
+                    </a:ln>
+                  </pic:spPr>
+                </pic:pic>
+              </a:graphicData>
+            </a:graphic>
+          </wp:inline>
+        </w:drawing>
+      </w:r>
+    </w:p>
+    <w:p>
+      <w:pPr>
+        <w:rPr>
+          <w:rFonts w:ascii="Times New Roman" w:hAnsi="Times New Roman" w:cs="Times New Roman"/>
+          <w:sz w:val="24"/>
+          <w:szCs w:val="24"/>
+        </w:rPr>
+      </w:pPr>
+      <w:r>
+        <w:rPr>
+          <w:rFonts w:ascii="Times New Roman" w:hAnsi="Times New Roman" w:cs="Times New Roman"/>
+          <w:sz w:val="24"/>
+          <w:szCs w:val="24"/>
+        </w:rPr>
+        <w:lastRenderedPageBreak/>
+        <w:t xml:space="preserve">In the last the given below is modular/architecture hardware design of the I2C protocol which we can follow </w:t>
+      </w:r>
+    </w:p>
+    <w:p>
+      <w:pPr>
+        <w:jc w:val="center"/>
+        <w:rPr>
+          <w:rFonts w:ascii="Times New Roman" w:hAnsi="Times New Roman" w:cs="Times New Roman"/>
+          <w:sz w:val="24"/>
+          <w:szCs w:val="24"/>
+        </w:rPr>
+      </w:pPr>
+      <w:r>
+        <w:rPr>
+          <w:rFonts w:ascii="Times New Roman" w:hAnsi="Times New Roman" w:cs="Times New Roman"/>
+          <w:sz w:val="24"/>
+          <w:szCs w:val="24"/>
+        </w:rPr>
+        <w:drawing>
+          <wp:inline distT="0" distB="0" distL="0" distR="0" wp14:anchorId="66AEFE61" wp14:editId="6261C40D">
+            <wp:extent cx="3827279" cy="2160000"/>
+            <wp:effectExtent l="0" t="0" r="1905" b="0"/>
+            <wp:docPr id="175827366" name="Picture 1"/>
+            <wp:cNvGraphicFramePr>
+              <a:graphicFrameLocks xmlns:a="http://schemas.openxmlformats.org/drawingml/2006/main" noChangeAspect="1"/>
+            </wp:cNvGraphicFramePr>
+            <a:graphic xmlns:a="http://schemas.openxmlformats.org/drawingml/2006/main">
+              <a:graphicData uri="http://schemas.openxmlformats.org/drawingml/2006/picture">
+                <pic:pic xmlns:pic="http://schemas.openxmlformats.org/drawingml/2006/picture">
+                  <pic:nvPicPr>
+                    <pic:cNvPr id="175827366" name=""/>
+                    <pic:cNvPicPr/>
+                  </pic:nvPicPr>
+                  <pic:blipFill>
+                    <a:blip r:embed="rId17"/>
+                    <a:stretch>
+                      <a:fillRect/>
+                    </a:stretch>
+                  </pic:blipFill>
+                  <pic:spPr>
+                    <a:xfrm>
+                      <a:off x="0" y="0"/>
+                      <a:ext cx="3827279" cy="2160000"/>
+                    </a:xfrm>
+                    <a:prstGeom prst="rect">
+                      <a:avLst/>
+                    </a:prstGeom>
+                  </pic:spPr>
+                </pic:pic>
+              </a:graphicData>
+            </a:graphic>
+          </wp:inline>
+        </w:drawing>
+      </w:r>
+    </w:p>
+    <w:p>
+      <w:pPr>
+        <w:jc w:val="both"/>
+        <w:rPr>
+          <w:rFonts w:ascii="Times New Roman" w:hAnsi="Times New Roman" w:cs="Times New Roman"/>
+          <w:sz w:val="24"/>
+          <w:szCs w:val="24"/>
+        </w:rPr>
+      </w:pPr>
+    </w:p>
+    <w:p>
+      <w:pPr>
+        <w:jc w:val="both"/>
+        <w:rPr>
+          <w:rFonts w:ascii="Times New Roman" w:hAnsi="Times New Roman" w:cs="Times New Roman"/>
+          <w:sz w:val="24"/>
+          <w:szCs w:val="24"/>
+        </w:rPr>
+      </w:pPr>
+      <w:r>
+        <w:rPr>
+          <w:rFonts w:ascii="Times New Roman" w:hAnsi="Times New Roman" w:cs="Times New Roman"/>
+          <w:sz w:val="24"/>
+          <w:szCs w:val="24"/>
+        </w:rPr>
+        <w:t>The I2C packet framework:</w:t>
+      </w:r>
+    </w:p>
+    <w:p>
+      <w:pPr>
+        <w:jc w:val="both"/>
+        <w:rPr>
+          <w:rFonts w:ascii="Times New Roman" w:hAnsi="Times New Roman" w:cs="Times New Roman"/>
+          <w:sz w:val="24"/>
+          <w:szCs w:val="24"/>
+        </w:rPr>
+      </w:pPr>
+      <w:r>
+        <w:rPr>
+          <w:noProof/>
+        </w:rPr>
+        <w:drawing>
+          <wp:inline distT="0" distB="0" distL="0" distR="0" wp14:anchorId="077ED51E" wp14:editId="6BD45CFE">
+            <wp:extent cx="5731510" cy="1280795"/>
+            <wp:effectExtent l="0" t="0" r="2540" b="0"/>
+            <wp:docPr id="191466834" name="Picture 3"/>
+            <wp:cNvGraphicFramePr>
+              <a:graphicFrameLocks xmlns:a="http://schemas.openxmlformats.org/drawingml/2006/main" noChangeAspect="1"/>
+            </wp:cNvGraphicFramePr>
+            <a:graphic xmlns:a="http://schemas.openxmlformats.org/drawingml/2006/main">
+              <a:graphicData uri="http://schemas.openxmlformats.org/drawingml/2006/picture">
+                <pic:pic xmlns:pic="http://schemas.openxmlformats.org/drawingml/2006/picture">
+                  <pic:nvPicPr>
+                    <pic:cNvPr id="0" name="Picture 3"/>
+                    <pic:cNvPicPr>
+                      <a:picLocks noChangeAspect="1" noChangeArrowheads="1"/>
+                    </pic:cNvPicPr>
+                  </pic:nvPicPr>
+                  <pic:blipFill>
+                    <a:blip r:embed="rId18" cstate="print">
+                      <a:extLst>
+                        <a:ext uri="{28A0092B-C50C-407E-A947-70E740481C1C}">
+                          <a14:useLocalDpi xmlns:a14="http://schemas.microsoft.com/office/drawing/2010/main" val="0"/>
+                        </a:ext>
+                      </a:extLst>
+                    </a:blip>
+                    <a:srcRect/>
+                    <a:stretch>
+                      <a:fillRect/>
+                    </a:stretch>
+                  </pic:blipFill>
+                  <pic:spPr bwMode="auto">
+                    <a:xfrm>
+                      <a:off x="0" y="0"/>
+                      <a:ext cx="5731510" cy="1280795"/>
+                    </a:xfrm>
+                    <a:prstGeom prst="rect">
+                      <a:avLst/>
+                    </a:prstGeom>
+                    <a:noFill/>
+                    <a:ln>
+                      <a:noFill/>
+                    </a:ln>
+                  </pic:spPr>
+                </pic:pic>
+              </a:graphicData>
+            </a:graphic>
+          </wp:inline>
+        </w:drawing>
+      </w:r>
+    </w:p>
+    <w:p>
+      <w:pPr>
+        <w:jc w:val="both"/>
+        <w:rPr>
+          <w:rFonts w:ascii="Times New Roman" w:hAnsi="Times New Roman" w:cs="Times New Roman"/>
+          <w:sz w:val="24"/>
+          <w:szCs w:val="24"/>
+        </w:rPr>
+      </w:pPr>
+    </w:p>
+    <w:p>
+      <w:pPr>
+        <w:jc w:val="both"/>
+        <w:rPr>
+          <w:rFonts w:ascii="Times New Roman" w:hAnsi="Times New Roman" w:cs="Times New Roman"/>
+          <w:sz w:val="24"/>
+          <w:szCs w:val="24"/>
+        </w:rPr>
+      </w:pPr>
+      <w:r>
+        <w:rPr>
+          <w:rFonts w:ascii="Times New Roman" w:hAnsi="Times New Roman" w:cs="Times New Roman"/>
+          <w:sz w:val="24"/>
+          <w:szCs w:val="24"/>
+        </w:rPr>
+        <w:t>While exploring the FGPA</w:t>
+      </w:r>
+      <w:r>
+        <w:rPr>
+          <w:rFonts w:ascii="Times New Roman" w:hAnsi="Times New Roman" w:cs="Times New Roman"/>
+          <w:sz w:val="24"/>
+          <w:szCs w:val="24"/>
+        </w:rPr>
+        <w:t xml:space="preserve"> datasheet</w:t>
+      </w:r>
+      <w:r>
+        <w:rPr>
+          <w:rFonts w:ascii="Times New Roman" w:hAnsi="Times New Roman" w:cs="Times New Roman"/>
+          <w:sz w:val="24"/>
+          <w:szCs w:val="24"/>
+        </w:rPr>
+        <w:t xml:space="preserve"> we get to know that the </w:t>
+      </w:r>
+      <w:proofErr w:type="spellStart"/>
+      <w:r>
+        <w:rPr>
+          <w:rFonts w:ascii="Times New Roman" w:hAnsi="Times New Roman" w:cs="Times New Roman"/>
+          <w:sz w:val="24"/>
+          <w:szCs w:val="24"/>
+        </w:rPr>
+        <w:t>Nexys</w:t>
+      </w:r>
+      <w:proofErr w:type="spellEnd"/>
+      <w:r>
+        <w:rPr>
+          <w:rFonts w:ascii="Times New Roman" w:hAnsi="Times New Roman" w:cs="Times New Roman"/>
+          <w:sz w:val="24"/>
+          <w:szCs w:val="24"/>
+        </w:rPr>
+        <w:t xml:space="preserve"> 4DDR have inbuilt peripherals or say sensors which are capable of doing I2C and SPI communication like for SPI protocol there is 3 Axis Accelerometer which detects acceleration towards different 3 axis XYZ and give </w:t>
+      </w:r>
+      <w:proofErr w:type="gramStart"/>
+      <w:r>
+        <w:rPr>
+          <w:rFonts w:ascii="Times New Roman" w:hAnsi="Times New Roman" w:cs="Times New Roman"/>
+          <w:sz w:val="24"/>
+          <w:szCs w:val="24"/>
+        </w:rPr>
+        <w:t>16 bit</w:t>
+      </w:r>
+      <w:proofErr w:type="gramEnd"/>
+      <w:r>
+        <w:rPr>
+          <w:rFonts w:ascii="Times New Roman" w:hAnsi="Times New Roman" w:cs="Times New Roman"/>
+          <w:sz w:val="24"/>
+          <w:szCs w:val="24"/>
+        </w:rPr>
+        <w:t xml:space="preserve"> data from it, the sensor is originally made from Analog Devices named as adxl362</w:t>
+      </w:r>
+      <w:r>
+        <w:rPr>
+          <w:rFonts w:ascii="Times New Roman" w:hAnsi="Times New Roman" w:cs="Times New Roman"/>
+          <w:sz w:val="24"/>
+          <w:szCs w:val="24"/>
+        </w:rPr>
+        <w:t>.</w:t>
+      </w:r>
+    </w:p>
+    <w:p>
+      <w:pPr>
+        <w:jc w:val="center"/>
+        <w:rPr>
+          <w:rFonts w:ascii="Times New Roman" w:hAnsi="Times New Roman" w:cs="Times New Roman"/>
+          <w:sz w:val="24"/>
+          <w:szCs w:val="24"/>
+        </w:rPr>
+      </w:pPr>
+      <w:r>
+        <w:rPr>
+          <w:rFonts w:ascii="Times New Roman" w:hAnsi="Times New Roman" w:cs="Times New Roman"/>
+          <w:sz w:val="24"/>
+          <w:szCs w:val="24"/>
+        </w:rPr>
+        <w:drawing>
+          <wp:inline distT="0" distB="0" distL="0" distR="0" wp14:anchorId="792A7AA5" wp14:editId="0714FA70">
+            <wp:extent cx="2980988" cy="1432560"/>
+            <wp:effectExtent l="0" t="0" r="0" b="0"/>
+            <wp:docPr id="363782811" name="Picture 1"/>
+            <wp:cNvGraphicFramePr>
+              <a:graphicFrameLocks xmlns:a="http://schemas.openxmlformats.org/drawingml/2006/main" noChangeAspect="1"/>
+            </wp:cNvGraphicFramePr>
+            <a:graphic xmlns:a="http://schemas.openxmlformats.org/drawingml/2006/main">
+              <a:graphicData uri="http://schemas.openxmlformats.org/drawingml/2006/picture">
+                <pic:pic xmlns:pic="http://schemas.openxmlformats.org/drawingml/2006/picture">
+                  <pic:nvPicPr>
+                    <pic:cNvPr id="363782811" name=""/>
+                    <pic:cNvPicPr/>
+                  </pic:nvPicPr>
+                  <pic:blipFill>
+                    <a:blip r:embed="rId19"/>
+                    <a:stretch>
+                      <a:fillRect/>
+                    </a:stretch>
+                  </pic:blipFill>
+                  <pic:spPr>
+                    <a:xfrm>
+                      <a:off x="0" y="0"/>
+                      <a:ext cx="2983851" cy="1433936"/>
+                    </a:xfrm>
+                    <a:prstGeom prst="rect">
+                      <a:avLst/>
+                    </a:prstGeom>
+                  </pic:spPr>
+                </pic:pic>
+              </a:graphicData>
+            </a:graphic>
+          </wp:inline>
+        </w:drawing>
+      </w:r>
+    </w:p>
+    <w:p>
+      <w:pPr>
+        <w:jc w:val="both"/>
+        <w:rPr>
+          <w:rFonts w:ascii="Times New Roman" w:hAnsi="Times New Roman" w:cs="Times New Roman"/>
+          <w:sz w:val="24"/>
+          <w:szCs w:val="24"/>
+        </w:rPr>
+      </w:pPr>
+      <w:r>
+        <w:rPr>
+          <w:rFonts w:ascii="Times New Roman" w:hAnsi="Times New Roman" w:cs="Times New Roman"/>
+          <w:sz w:val="24"/>
+          <w:szCs w:val="24"/>
+        </w:rPr>
+        <w:lastRenderedPageBreak/>
+        <w:t xml:space="preserve">The resister map shows what kind of data provided </w:t>
+      </w:r>
+      <w:r>
+        <w:rPr>
+          <w:rFonts w:ascii="Times New Roman" w:hAnsi="Times New Roman" w:cs="Times New Roman"/>
+          <w:sz w:val="24"/>
+          <w:szCs w:val="24"/>
+        </w:rPr>
+        <w:t xml:space="preserve">that </w:t>
+      </w:r>
+    </w:p>
+    <w:p>
+      <w:pPr>
+        <w:jc w:val="both"/>
+        <w:rPr>
+          <w:rFonts w:ascii="Times New Roman" w:hAnsi="Times New Roman" w:cs="Times New Roman"/>
+          <w:sz w:val="24"/>
+          <w:szCs w:val="24"/>
+        </w:rPr>
+      </w:pPr>
+      <w:r>
+        <w:rPr>
+          <w:rFonts w:ascii="Times New Roman" w:hAnsi="Times New Roman" w:cs="Times New Roman"/>
+          <w:sz w:val="24"/>
+          <w:szCs w:val="24"/>
+        </w:rPr>
+        <w:drawing>
+          <wp:inline distT="0" distB="0" distL="0" distR="0" wp14:anchorId="32F837BE" wp14:editId="3663ACB5">
+            <wp:extent cx="5731510" cy="3601720"/>
+            <wp:effectExtent l="0" t="0" r="2540" b="0"/>
+            <wp:docPr id="1763690867" name="Picture 1"/>
+            <wp:cNvGraphicFramePr>
+              <a:graphicFrameLocks xmlns:a="http://schemas.openxmlformats.org/drawingml/2006/main" noChangeAspect="1"/>
+            </wp:cNvGraphicFramePr>
+            <a:graphic xmlns:a="http://schemas.openxmlformats.org/drawingml/2006/main">
+              <a:graphicData uri="http://schemas.openxmlformats.org/drawingml/2006/picture">
+                <pic:pic xmlns:pic="http://schemas.openxmlformats.org/drawingml/2006/picture">
+                  <pic:nvPicPr>
+                    <pic:cNvPr id="1763690867" name=""/>
+                    <pic:cNvPicPr/>
+                  </pic:nvPicPr>
+                  <pic:blipFill>
+                    <a:blip r:embed="rId20"/>
+                    <a:stretch>
+                      <a:fillRect/>
+                    </a:stretch>
+                  </pic:blipFill>
+                  <pic:spPr>
+                    <a:xfrm>
+                      <a:off x="0" y="0"/>
+                      <a:ext cx="5731510" cy="3601720"/>
+                    </a:xfrm>
+                    <a:prstGeom prst="rect">
+                      <a:avLst/>
+                    </a:prstGeom>
+                  </pic:spPr>
+                </pic:pic>
+              </a:graphicData>
+            </a:graphic>
+          </wp:inline>
+        </w:drawing>
+      </w:r>
+    </w:p>
+    <w:p>
+      <w:pPr>
+        <w:jc w:val="both"/>
+        <w:rPr>
+          <w:rFonts w:ascii="Times New Roman" w:hAnsi="Times New Roman" w:cs="Times New Roman"/>
+          <w:sz w:val="24"/>
+          <w:szCs w:val="24"/>
+        </w:rPr>
+      </w:pPr>
+      <w:r>
+        <w:rPr>
+          <w:rFonts w:ascii="Times New Roman" w:hAnsi="Times New Roman" w:cs="Times New Roman"/>
+          <w:sz w:val="24"/>
+          <w:szCs w:val="24"/>
+        </w:rPr>
+        <w:t xml:space="preserve">From the different resister we can use read and write command by creating Master module in </w:t>
+      </w:r>
+      <w:r>
+        <w:rPr>
+          <w:rFonts w:ascii="Times New Roman" w:hAnsi="Times New Roman" w:cs="Times New Roman"/>
+          <w:sz w:val="24"/>
+          <w:szCs w:val="24"/>
+        </w:rPr>
+        <w:t>form of Verilog code such that FPGA board can communicate with the sensor,</w:t>
+      </w:r>
+    </w:p>
+    <w:p>
+      <w:pPr>
+        <w:jc w:val="both"/>
+        <w:rPr>
+          <w:rFonts w:ascii="Times New Roman" w:hAnsi="Times New Roman" w:cs="Times New Roman"/>
+          <w:sz w:val="24"/>
+          <w:szCs w:val="24"/>
+        </w:rPr>
+      </w:pPr>
+      <w:r>
+        <w:rPr>
+          <w:rFonts w:ascii="Times New Roman" w:hAnsi="Times New Roman" w:cs="Times New Roman"/>
+          <w:sz w:val="24"/>
+          <w:szCs w:val="24"/>
+        </w:rPr>
+        <w:t xml:space="preserve">These are data format that we can get from the sensor </w:t>
+      </w:r>
+    </w:p>
+    <w:p>
+      <w:pPr>
+        <w:jc w:val="center"/>
+        <w:rPr>
+          <w:noProof/>
+        </w:rPr>
+      </w:pPr>
+      <w:r>
+        <w:rPr>
+          <w:noProof/>
+        </w:rPr>
+        <w:drawing>
+          <wp:inline distT="0" distB="0" distL="0" distR="0" wp14:anchorId="74B0842A" wp14:editId="5CE0FA82">
+            <wp:extent cx="1800000" cy="1515622"/>
+            <wp:effectExtent l="0" t="0" r="0" b="8890"/>
+            <wp:docPr id="85293565" name="Picture 6"/>
+            <wp:cNvGraphicFramePr>
+              <a:graphicFrameLocks xmlns:a="http://schemas.openxmlformats.org/drawingml/2006/main" noChangeAspect="1"/>
+            </wp:cNvGraphicFramePr>
+            <a:graphic xmlns:a="http://schemas.openxmlformats.org/drawingml/2006/main">
+              <a:graphicData uri="http://schemas.openxmlformats.org/drawingml/2006/picture">
+                <pic:pic xmlns:pic="http://schemas.openxmlformats.org/drawingml/2006/picture">
+                  <pic:nvPicPr>
+                    <pic:cNvPr id="0" name="Picture 9"/>
+                    <pic:cNvPicPr>
+                      <a:picLocks noChangeAspect="1" noChangeArrowheads="1"/>
+                    </pic:cNvPicPr>
+                  </pic:nvPicPr>
+                  <pic:blipFill>
+                    <a:blip r:embed="rId21" cstate="print">
+                      <a:extLst>
+                        <a:ext uri="{28A0092B-C50C-407E-A947-70E740481C1C}">
+                          <a14:useLocalDpi xmlns:a14="http://schemas.microsoft.com/office/drawing/2010/main" val="0"/>
+                        </a:ext>
+                      </a:extLst>
+                    </a:blip>
+                    <a:srcRect/>
+                    <a:stretch>
+                      <a:fillRect/>
+                    </a:stretch>
+                  </pic:blipFill>
+                  <pic:spPr bwMode="auto">
+                    <a:xfrm>
+                      <a:off x="0" y="0"/>
+                      <a:ext cx="1800000" cy="1515622"/>
+                    </a:xfrm>
+                    <a:prstGeom prst="rect">
+                      <a:avLst/>
+                    </a:prstGeom>
+                    <a:noFill/>
+                    <a:ln>
+                      <a:noFill/>
+                    </a:ln>
+                  </pic:spPr>
+                </pic:pic>
+              </a:graphicData>
+            </a:graphic>
+          </wp:inline>
+        </w:drawing>
+      </w:r>
+      <w:r>
+        <w:rPr>
+          <w:rFonts w:ascii="Times New Roman" w:hAnsi="Times New Roman" w:cs="Times New Roman"/>
+          <w:sz w:val="24"/>
+          <w:szCs w:val="24"/>
+        </w:rPr>
+        <w:drawing>
+          <wp:inline distT="0" distB="0" distL="0" distR="0" wp14:anchorId="35B0650E" wp14:editId="25DECA45">
+            <wp:extent cx="1800000" cy="1277111"/>
+            <wp:effectExtent l="0" t="0" r="0" b="0"/>
+            <wp:docPr id="1247394246" name="Picture 1"/>
+            <wp:cNvGraphicFramePr>
+              <a:graphicFrameLocks xmlns:a="http://schemas.openxmlformats.org/drawingml/2006/main" noChangeAspect="1"/>
+            </wp:cNvGraphicFramePr>
+            <a:graphic xmlns:a="http://schemas.openxmlformats.org/drawingml/2006/main">
+              <a:graphicData uri="http://schemas.openxmlformats.org/drawingml/2006/picture">
+                <pic:pic xmlns:pic="http://schemas.openxmlformats.org/drawingml/2006/picture">
+                  <pic:nvPicPr>
+                    <pic:cNvPr id="1247394246" name=""/>
+                    <pic:cNvPicPr/>
+                  </pic:nvPicPr>
+                  <pic:blipFill>
+                    <a:blip r:embed="rId22"/>
+                    <a:stretch>
+                      <a:fillRect/>
+                    </a:stretch>
+                  </pic:blipFill>
+                  <pic:spPr>
+                    <a:xfrm>
+                      <a:off x="0" y="0"/>
+                      <a:ext cx="1800000" cy="1277111"/>
+                    </a:xfrm>
+                    <a:prstGeom prst="rect">
+                      <a:avLst/>
+                    </a:prstGeom>
+                  </pic:spPr>
+                </pic:pic>
+              </a:graphicData>
+            </a:graphic>
+          </wp:inline>
+        </w:drawing>
+      </w:r>
+      <w:r>
+        <w:rPr>
+          <w:noProof/>
+        </w:rPr>
+        <w:drawing>
+          <wp:inline distT="0" distB="0" distL="0" distR="0" wp14:anchorId="6855FE38" wp14:editId="5D192FFD">
+            <wp:extent cx="1800000" cy="1498272"/>
+            <wp:effectExtent l="0" t="0" r="0" b="6985"/>
+            <wp:docPr id="1545971760" name="Picture 1"/>
+            <wp:cNvGraphicFramePr>
+              <a:graphicFrameLocks xmlns:a="http://schemas.openxmlformats.org/drawingml/2006/main" noChangeAspect="1"/>
+            </wp:cNvGraphicFramePr>
+            <a:graphic xmlns:a="http://schemas.openxmlformats.org/drawingml/2006/main">
+              <a:graphicData uri="http://schemas.openxmlformats.org/drawingml/2006/picture">
+                <pic:pic xmlns:pic="http://schemas.openxmlformats.org/drawingml/2006/picture">
+                  <pic:nvPicPr>
+                    <pic:cNvPr id="1545971760" name=""/>
+                    <pic:cNvPicPr/>
+                  </pic:nvPicPr>
+                  <pic:blipFill>
+                    <a:blip r:embed="rId23"/>
+                    <a:stretch>
+                      <a:fillRect/>
+                    </a:stretch>
+                  </pic:blipFill>
+                  <pic:spPr>
+                    <a:xfrm>
+                      <a:off x="0" y="0"/>
+                      <a:ext cx="1800000" cy="1498272"/>
+                    </a:xfrm>
+                    <a:prstGeom prst="rect">
+                      <a:avLst/>
+                    </a:prstGeom>
+                  </pic:spPr>
+                </pic:pic>
+              </a:graphicData>
+            </a:graphic>
+          </wp:inline>
+        </w:drawing>
+      </w:r>
+    </w:p>
+    <w:p>
+      <w:pPr>
+        <w:jc w:val="center"/>
+        <w:rPr>
+          <w:rFonts w:ascii="Times New Roman" w:hAnsi="Times New Roman" w:cs="Times New Roman"/>
+          <w:sz w:val="24"/>
+          <w:szCs w:val="24"/>
+        </w:rPr>
+      </w:pPr>
+      <w:r>
+        <w:rPr>
+          <w:rFonts w:ascii="Times New Roman" w:hAnsi="Times New Roman" w:cs="Times New Roman"/>
+          <w:sz w:val="24"/>
+          <w:szCs w:val="24"/>
+        </w:rPr>
+        <w:drawing>
+          <wp:inline distT="0" distB="0" distL="0" distR="0" wp14:anchorId="70322C1C" wp14:editId="71C3C9B4">
+            <wp:extent cx="1800000" cy="415400"/>
+            <wp:effectExtent l="0" t="0" r="0" b="3810"/>
+            <wp:docPr id="178993295" name="Picture 1"/>
+            <wp:cNvGraphicFramePr>
+              <a:graphicFrameLocks xmlns:a="http://schemas.openxmlformats.org/drawingml/2006/main" noChangeAspect="1"/>
+            </wp:cNvGraphicFramePr>
+            <a:graphic xmlns:a="http://schemas.openxmlformats.org/drawingml/2006/main">
+              <a:graphicData uri="http://schemas.openxmlformats.org/drawingml/2006/picture">
+                <pic:pic xmlns:pic="http://schemas.openxmlformats.org/drawingml/2006/picture">
+                  <pic:nvPicPr>
+                    <pic:cNvPr id="178993295" name=""/>
+                    <pic:cNvPicPr/>
+                  </pic:nvPicPr>
+                  <pic:blipFill>
+                    <a:blip r:embed="rId24"/>
+                    <a:stretch>
+                      <a:fillRect/>
+                    </a:stretch>
+                  </pic:blipFill>
+                  <pic:spPr>
+                    <a:xfrm>
+                      <a:off x="0" y="0"/>
+                      <a:ext cx="1800000" cy="415400"/>
+                    </a:xfrm>
+                    <a:prstGeom prst="rect">
+                      <a:avLst/>
+                    </a:prstGeom>
+                  </pic:spPr>
+                </pic:pic>
+              </a:graphicData>
+            </a:graphic>
+          </wp:inline>
+        </w:drawing>
+      </w:r>
+    </w:p>
+    <w:p>
+      <w:pPr>
+        <w:jc w:val="both"/>
+        <w:rPr>
+          <w:rFonts w:ascii="Times New Roman" w:hAnsi="Times New Roman" w:cs="Times New Roman"/>
+          <w:sz w:val="24"/>
+          <w:szCs w:val="24"/>
+        </w:rPr>
+      </w:pPr>
+      <w:r>
+        <w:rPr>
+          <w:rFonts w:ascii="Times New Roman" w:hAnsi="Times New Roman" w:cs="Times New Roman"/>
+          <w:sz w:val="24"/>
+          <w:szCs w:val="24"/>
+        </w:rPr>
+        <w:t xml:space="preserve">There are 16 bits of data are there for each axis acceleration, here we can map our data from MSB and take it form of LED like 16/3 = 5. Each axis can show </w:t>
+      </w:r>
+      <w:proofErr w:type="gramStart"/>
+      <w:r>
+        <w:rPr>
+          <w:rFonts w:ascii="Times New Roman" w:hAnsi="Times New Roman" w:cs="Times New Roman"/>
+          <w:sz w:val="24"/>
+          <w:szCs w:val="24"/>
+        </w:rPr>
+        <w:t>5 bit</w:t>
+      </w:r>
+      <w:proofErr w:type="gramEnd"/>
+      <w:r>
+        <w:rPr>
+          <w:rFonts w:ascii="Times New Roman" w:hAnsi="Times New Roman" w:cs="Times New Roman"/>
+          <w:sz w:val="24"/>
+          <w:szCs w:val="24"/>
+        </w:rPr>
+        <w:t xml:space="preserve"> data.</w:t>
+      </w:r>
+    </w:p>
+    <w:p>
+      <w:pPr>
+        <w:jc w:val="both"/>
+        <w:rPr>
+          <w:rFonts w:ascii="Times New Roman" w:hAnsi="Times New Roman" w:cs="Times New Roman"/>
+          <w:sz w:val="24"/>
+          <w:szCs w:val="24"/>
+        </w:rPr>
+      </w:pPr>
+      <w:r>
+        <w:rPr>
+          <w:rFonts w:ascii="Times New Roman" w:hAnsi="Times New Roman" w:cs="Times New Roman"/>
+          <w:sz w:val="24"/>
+          <w:szCs w:val="24"/>
+        </w:rPr>
+        <w:lastRenderedPageBreak/>
+        <w:t xml:space="preserve">The MSB axis data contains </w:t>
+      </w:r>
+      <w:proofErr w:type="gramStart"/>
+      <w:r>
+        <w:rPr>
+          <w:rFonts w:ascii="Times New Roman" w:hAnsi="Times New Roman" w:cs="Times New Roman"/>
+          <w:sz w:val="24"/>
+          <w:szCs w:val="24"/>
+        </w:rPr>
+        <w:t>4 bit</w:t>
+      </w:r>
+      <w:proofErr w:type="gramEnd"/>
+      <w:r>
+        <w:rPr>
+          <w:rFonts w:ascii="Times New Roman" w:hAnsi="Times New Roman" w:cs="Times New Roman"/>
+          <w:sz w:val="24"/>
+          <w:szCs w:val="24"/>
+        </w:rPr>
+        <w:t xml:space="preserve"> sig</w:t>
+      </w:r>
+      <w:r>
+        <w:rPr>
+          <w:rFonts w:ascii="Times New Roman" w:hAnsi="Times New Roman" w:cs="Times New Roman"/>
+          <w:sz w:val="24"/>
+          <w:szCs w:val="24"/>
+        </w:rPr>
+        <w:t>n</w:t>
+      </w:r>
+      <w:r>
+        <w:rPr>
+          <w:rFonts w:ascii="Times New Roman" w:hAnsi="Times New Roman" w:cs="Times New Roman"/>
+          <w:sz w:val="24"/>
+          <w:szCs w:val="24"/>
+        </w:rPr>
+        <w:t xml:space="preserve"> bit so we can avoid that to get bit 11 to bit 7 data, which can be later converted to seven segment to display it on digits too.</w:t>
+      </w:r>
+    </w:p>
+    <w:p>
+      <w:pPr>
+        <w:jc w:val="center"/>
+        <w:rPr>
+          <w:rFonts w:ascii="Times New Roman" w:hAnsi="Times New Roman" w:cs="Times New Roman"/>
+          <w:sz w:val="24"/>
+          <w:szCs w:val="24"/>
+        </w:rPr>
+      </w:pPr>
+      <w:r>
+        <w:rPr>
+          <w:rFonts w:ascii="Times New Roman" w:hAnsi="Times New Roman" w:cs="Times New Roman"/>
+          <w:sz w:val="24"/>
+          <w:szCs w:val="24"/>
+        </w:rPr>
+        <w:drawing>
+          <wp:inline distT="0" distB="0" distL="0" distR="0" wp14:anchorId="7B865B92" wp14:editId="6C73FB07">
+            <wp:extent cx="2459788" cy="381000"/>
+            <wp:effectExtent l="0" t="0" r="0" b="0"/>
+            <wp:docPr id="1692382374" name="Picture 1"/>
+            <wp:cNvGraphicFramePr>
+              <a:graphicFrameLocks xmlns:a="http://schemas.openxmlformats.org/drawingml/2006/main" noChangeAspect="1"/>
+            </wp:cNvGraphicFramePr>
+            <a:graphic xmlns:a="http://schemas.openxmlformats.org/drawingml/2006/main">
+              <a:graphicData uri="http://schemas.openxmlformats.org/drawingml/2006/picture">
+                <pic:pic xmlns:pic="http://schemas.openxmlformats.org/drawingml/2006/picture">
+                  <pic:nvPicPr>
+                    <pic:cNvPr id="1692382374" name=""/>
+                    <pic:cNvPicPr/>
+                  </pic:nvPicPr>
+                  <pic:blipFill>
+                    <a:blip r:embed="rId25"/>
+                    <a:stretch>
+                      <a:fillRect/>
+                    </a:stretch>
+                  </pic:blipFill>
+                  <pic:spPr>
+                    <a:xfrm>
+                      <a:off x="0" y="0"/>
+                      <a:ext cx="2482634" cy="384539"/>
+                    </a:xfrm>
+                    <a:prstGeom prst="rect">
+                      <a:avLst/>
+                    </a:prstGeom>
+                  </pic:spPr>
+                </pic:pic>
+              </a:graphicData>
+            </a:graphic>
+          </wp:inline>
+        </w:drawing>
+      </w:r>
+    </w:p>
+    <w:p>
+      <w:pPr>
+        <w:jc w:val="both"/>
+        <w:rPr>
+          <w:rFonts w:ascii="Times New Roman" w:hAnsi="Times New Roman" w:cs="Times New Roman"/>
+          <w:sz w:val="24"/>
+          <w:szCs w:val="24"/>
+        </w:rPr>
+      </w:pPr>
+      <w:r>
+        <w:rPr>
+          <w:rFonts w:ascii="Times New Roman" w:hAnsi="Times New Roman" w:cs="Times New Roman"/>
+          <w:sz w:val="24"/>
+          <w:szCs w:val="24"/>
+        </w:rPr>
+        <w:t xml:space="preserve">The </w:t>
+      </w:r>
+      <w:proofErr w:type="spellStart"/>
+      <w:r>
+        <w:rPr>
+          <w:rFonts w:ascii="Times New Roman" w:hAnsi="Times New Roman" w:cs="Times New Roman"/>
+          <w:sz w:val="24"/>
+          <w:szCs w:val="24"/>
+        </w:rPr>
+        <w:t>Nexys</w:t>
+      </w:r>
+      <w:proofErr w:type="spellEnd"/>
+      <w:r>
+        <w:rPr>
+          <w:rFonts w:ascii="Times New Roman" w:hAnsi="Times New Roman" w:cs="Times New Roman"/>
+          <w:sz w:val="24"/>
+          <w:szCs w:val="24"/>
+        </w:rPr>
+        <w:t xml:space="preserve"> 4 DDR also contains I2C peripheral/sensor of temperature sensor </w:t>
+      </w:r>
+      <w:r>
+        <w:rPr>
+          <w:rFonts w:ascii="Times New Roman" w:hAnsi="Times New Roman" w:cs="Times New Roman"/>
+          <w:sz w:val="24"/>
+          <w:szCs w:val="24"/>
+        </w:rPr>
+        <w:t xml:space="preserve">on the right corner which is internally connected to main IC with I2C parameter. The sensor is also provided on the FPGA board by Analog Devices which is named as ADT7420. </w:t>
+      </w:r>
+    </w:p>
+    <w:p>
+      <w:pPr>
+        <w:jc w:val="center"/>
+        <w:rPr>
+          <w:rFonts w:ascii="Times New Roman" w:hAnsi="Times New Roman" w:cs="Times New Roman"/>
+          <w:sz w:val="24"/>
+          <w:szCs w:val="24"/>
+        </w:rPr>
+      </w:pPr>
+      <w:r>
+        <w:rPr>
+          <w:rFonts w:ascii="Times New Roman" w:hAnsi="Times New Roman" w:cs="Times New Roman"/>
+          <w:sz w:val="24"/>
+          <w:szCs w:val="24"/>
+        </w:rPr>
+        <w:drawing>
+          <wp:inline distT="0" distB="0" distL="0" distR="0" wp14:anchorId="286AEB39" wp14:editId="2AD1B7D0">
+            <wp:extent cx="4750527" cy="1080000"/>
+            <wp:effectExtent l="0" t="0" r="0" b="6350"/>
+            <wp:docPr id="600439560" name="Picture 1"/>
+            <wp:cNvGraphicFramePr>
+              <a:graphicFrameLocks xmlns:a="http://schemas.openxmlformats.org/drawingml/2006/main" noChangeAspect="1"/>
+            </wp:cNvGraphicFramePr>
+            <a:graphic xmlns:a="http://schemas.openxmlformats.org/drawingml/2006/main">
+              <a:graphicData uri="http://schemas.openxmlformats.org/drawingml/2006/picture">
+                <pic:pic xmlns:pic="http://schemas.openxmlformats.org/drawingml/2006/picture">
+                  <pic:nvPicPr>
+                    <pic:cNvPr id="600439560" name=""/>
+                    <pic:cNvPicPr/>
+                  </pic:nvPicPr>
+                  <pic:blipFill>
+                    <a:blip r:embed="rId26"/>
+                    <a:stretch>
+                      <a:fillRect/>
+                    </a:stretch>
+                  </pic:blipFill>
+                  <pic:spPr>
+                    <a:xfrm>
+                      <a:off x="0" y="0"/>
+                      <a:ext cx="4750527" cy="1080000"/>
+                    </a:xfrm>
+                    <a:prstGeom prst="rect">
+                      <a:avLst/>
+                    </a:prstGeom>
+                  </pic:spPr>
+                </pic:pic>
+              </a:graphicData>
+            </a:graphic>
+          </wp:inline>
+        </w:drawing>
+      </w:r>
+      <w:r>
+        <w:rPr>
+          <w:rFonts w:ascii="Times New Roman" w:hAnsi="Times New Roman" w:cs="Times New Roman"/>
+          <w:sz w:val="24"/>
+          <w:szCs w:val="24"/>
+        </w:rPr>
+        <w:br/>
+      </w:r>
+    </w:p>
+    <w:p>
+      <w:pPr>
+        <w:rPr>
+          <w:rFonts w:ascii="Times New Roman" w:hAnsi="Times New Roman" w:cs="Times New Roman"/>
+          <w:sz w:val="24"/>
+          <w:szCs w:val="24"/>
+        </w:rPr>
+      </w:pPr>
+      <w:r>
+        <w:rPr>
+          <w:rFonts w:ascii="Times New Roman" w:hAnsi="Times New Roman" w:cs="Times New Roman"/>
+          <w:sz w:val="24"/>
+          <w:szCs w:val="24"/>
+        </w:rPr>
+        <w:t xml:space="preserve">From the datasheet we </w:t>
+      </w:r>
+      <w:r>
+        <w:rPr>
+          <w:rFonts w:ascii="Times New Roman" w:hAnsi="Times New Roman" w:cs="Times New Roman"/>
+          <w:sz w:val="24"/>
+          <w:szCs w:val="24"/>
+        </w:rPr>
+        <w:t xml:space="preserve">can see the structure of the </w:t>
+      </w:r>
+      <w:proofErr w:type="gramStart"/>
+      <w:r>
+        <w:rPr>
+          <w:rFonts w:ascii="Times New Roman" w:hAnsi="Times New Roman" w:cs="Times New Roman"/>
+          <w:sz w:val="24"/>
+          <w:szCs w:val="24"/>
+        </w:rPr>
+        <w:t>sensor ,</w:t>
+      </w:r>
+      <w:proofErr w:type="gramEnd"/>
+    </w:p>
+    <w:p>
+      <w:pPr>
+        <w:jc w:val="center"/>
+        <w:rPr>
+          <w:rFonts w:ascii="Times New Roman" w:hAnsi="Times New Roman" w:cs="Times New Roman"/>
+          <w:sz w:val="24"/>
+          <w:szCs w:val="24"/>
+        </w:rPr>
+      </w:pPr>
+      <w:r>
+        <w:rPr>
+          <w:rFonts w:ascii="Times New Roman" w:hAnsi="Times New Roman" w:cs="Times New Roman"/>
+          <w:sz w:val="24"/>
+          <w:szCs w:val="24"/>
+        </w:rPr>
+        <w:drawing>
+          <wp:inline distT="0" distB="0" distL="0" distR="0" wp14:anchorId="65A3AA44" wp14:editId="459B518C">
+            <wp:extent cx="5177438" cy="1800000"/>
+            <wp:effectExtent l="0" t="0" r="4445" b="0"/>
+            <wp:docPr id="1437460019" name="Picture 1"/>
+            <wp:cNvGraphicFramePr>
+              <a:graphicFrameLocks xmlns:a="http://schemas.openxmlformats.org/drawingml/2006/main" noChangeAspect="1"/>
+            </wp:cNvGraphicFramePr>
+            <a:graphic xmlns:a="http://schemas.openxmlformats.org/drawingml/2006/main">
+              <a:graphicData uri="http://schemas.openxmlformats.org/drawingml/2006/picture">
+                <pic:pic xmlns:pic="http://schemas.openxmlformats.org/drawingml/2006/picture">
+                  <pic:nvPicPr>
+                    <pic:cNvPr id="1437460019" name=""/>
+                    <pic:cNvPicPr/>
+                  </pic:nvPicPr>
+                  <pic:blipFill>
+                    <a:blip r:embed="rId27"/>
+                    <a:stretch>
+                      <a:fillRect/>
+                    </a:stretch>
+                  </pic:blipFill>
+                  <pic:spPr>
+                    <a:xfrm>
+                      <a:off x="0" y="0"/>
+                      <a:ext cx="5177438" cy="1800000"/>
+                    </a:xfrm>
+                    <a:prstGeom prst="rect">
+                      <a:avLst/>
+                    </a:prstGeom>
+                  </pic:spPr>
+                </pic:pic>
+              </a:graphicData>
+            </a:graphic>
+          </wp:inline>
+        </w:drawing>
+      </w:r>
+    </w:p>
+    <w:p>
+      <w:pPr>
+        <w:rPr>
+          <w:rFonts w:ascii="Times New Roman" w:hAnsi="Times New Roman" w:cs="Times New Roman"/>
+          <w:sz w:val="24"/>
+          <w:szCs w:val="24"/>
+        </w:rPr>
+      </w:pPr>
+      <w:r>
+        <w:rPr>
+          <w:rFonts w:ascii="Times New Roman" w:hAnsi="Times New Roman" w:cs="Times New Roman"/>
+          <w:sz w:val="24"/>
+          <w:szCs w:val="24"/>
+        </w:rPr>
+        <w:t xml:space="preserve">the bus address of the sensors can be configured via multiple options, but here we will </w:t>
+      </w:r>
+      <w:proofErr w:type="spellStart"/>
+      <w:r>
+        <w:rPr>
+          <w:rFonts w:ascii="Times New Roman" w:hAnsi="Times New Roman" w:cs="Times New Roman"/>
+          <w:sz w:val="24"/>
+          <w:szCs w:val="24"/>
+        </w:rPr>
+        <w:t>choos</w:t>
+      </w:r>
+      <w:proofErr w:type="spellEnd"/>
+      <w:r>
+        <w:rPr>
+          <w:rFonts w:ascii="Times New Roman" w:hAnsi="Times New Roman" w:cs="Times New Roman"/>
+          <w:sz w:val="24"/>
+          <w:szCs w:val="24"/>
+        </w:rPr>
+        <w:t xml:space="preserve"> 0x4B in out Verilog HDL code to interface the temperature data </w:t>
+      </w:r>
+    </w:p>
+    <w:p>
+      <w:pPr>
+        <w:rPr>
+          <w:rFonts w:ascii="Times New Roman" w:hAnsi="Times New Roman" w:cs="Times New Roman"/>
+          <w:sz w:val="24"/>
+          <w:szCs w:val="24"/>
+        </w:rPr>
+      </w:pPr>
+      <w:r>
+        <w:rPr>
+          <w:rFonts w:ascii="Times New Roman" w:hAnsi="Times New Roman" w:cs="Times New Roman"/>
+          <w:sz w:val="24"/>
+          <w:szCs w:val="24"/>
+        </w:rPr>
+        <w:drawing>
+          <wp:inline distT="0" distB="0" distL="0" distR="0" wp14:anchorId="0E25CDE2" wp14:editId="3C09AF70">
+            <wp:extent cx="2305918" cy="1800000"/>
+            <wp:effectExtent l="0" t="0" r="0" b="0"/>
+            <wp:docPr id="698497354" name="Picture 1"/>
+            <wp:cNvGraphicFramePr>
+              <a:graphicFrameLocks xmlns:a="http://schemas.openxmlformats.org/drawingml/2006/main" noChangeAspect="1"/>
+            </wp:cNvGraphicFramePr>
+            <a:graphic xmlns:a="http://schemas.openxmlformats.org/drawingml/2006/main">
+              <a:graphicData uri="http://schemas.openxmlformats.org/drawingml/2006/picture">
+                <pic:pic xmlns:pic="http://schemas.openxmlformats.org/drawingml/2006/picture">
+                  <pic:nvPicPr>
+                    <pic:cNvPr id="698497354" name=""/>
+                    <pic:cNvPicPr/>
+                  </pic:nvPicPr>
+                  <pic:blipFill>
+                    <a:blip r:embed="rId28"/>
+                    <a:stretch>
+                      <a:fillRect/>
+                    </a:stretch>
+                  </pic:blipFill>
+                  <pic:spPr>
+                    <a:xfrm>
+                      <a:off x="0" y="0"/>
+                      <a:ext cx="2305918" cy="1800000"/>
+                    </a:xfrm>
+                    <a:prstGeom prst="rect">
+                      <a:avLst/>
+                    </a:prstGeom>
+                  </pic:spPr>
+                </pic:pic>
+              </a:graphicData>
+            </a:graphic>
+          </wp:inline>
+        </w:drawing>
+      </w:r>
+    </w:p>
+    <w:p>
+      <w:pPr>
+        <w:rPr>
+          <w:rFonts w:ascii="Times New Roman" w:hAnsi="Times New Roman" w:cs="Times New Roman"/>
+          <w:sz w:val="24"/>
+          <w:szCs w:val="24"/>
+        </w:rPr>
+      </w:pPr>
+      <w:r>
+        <w:rPr>
+          <w:rFonts w:ascii="Times New Roman" w:hAnsi="Times New Roman" w:cs="Times New Roman"/>
+          <w:sz w:val="24"/>
+          <w:szCs w:val="24"/>
+        </w:rPr>
+        <w:lastRenderedPageBreak/>
+        <w:t xml:space="preserve">In </w:t>
+      </w:r>
+      <w:proofErr w:type="gramStart"/>
+      <w:r>
+        <w:rPr>
+          <w:rFonts w:ascii="Times New Roman" w:hAnsi="Times New Roman" w:cs="Times New Roman"/>
+          <w:sz w:val="24"/>
+          <w:szCs w:val="24"/>
+        </w:rPr>
+        <w:t>other</w:t>
+      </w:r>
+      <w:proofErr w:type="gramEnd"/>
+      <w:r>
+        <w:rPr>
+          <w:rFonts w:ascii="Times New Roman" w:hAnsi="Times New Roman" w:cs="Times New Roman"/>
+          <w:sz w:val="24"/>
+          <w:szCs w:val="24"/>
+        </w:rPr>
+        <w:t xml:space="preserve"> parameter we can follow the bit format </w:t>
+      </w:r>
+    </w:p>
+    <w:p>
+      <w:pPr>
+        <w:rPr>
+          <w:rFonts w:ascii="Times New Roman" w:hAnsi="Times New Roman" w:cs="Times New Roman"/>
+          <w:sz w:val="24"/>
+          <w:szCs w:val="24"/>
+        </w:rPr>
+      </w:pPr>
+      <w:r>
+        <w:rPr>
+          <w:rFonts w:ascii="Times New Roman" w:hAnsi="Times New Roman" w:cs="Times New Roman"/>
+          <w:sz w:val="24"/>
+          <w:szCs w:val="24"/>
+        </w:rPr>
+        <w:t>Read</w:t>
+      </w:r>
+    </w:p>
+    <w:p>
+      <w:pPr>
+        <w:rPr>
+          <w:rFonts w:ascii="Times New Roman" w:hAnsi="Times New Roman" w:cs="Times New Roman"/>
+          <w:sz w:val="24"/>
+          <w:szCs w:val="24"/>
+        </w:rPr>
+      </w:pPr>
+      <w:r>
+        <w:rPr>
+          <w:rFonts w:ascii="Times New Roman" w:hAnsi="Times New Roman" w:cs="Times New Roman"/>
+          <w:sz w:val="24"/>
+          <w:szCs w:val="24"/>
+        </w:rPr>
+        <w:drawing>
+          <wp:inline distT="0" distB="0" distL="0" distR="0" wp14:anchorId="073F8E76" wp14:editId="6F3A38BB">
+            <wp:extent cx="5731510" cy="2937510"/>
+            <wp:effectExtent l="0" t="0" r="2540" b="0"/>
+            <wp:docPr id="1682750261" name="Picture 1"/>
+            <wp:cNvGraphicFramePr>
+              <a:graphicFrameLocks xmlns:a="http://schemas.openxmlformats.org/drawingml/2006/main" noChangeAspect="1"/>
+            </wp:cNvGraphicFramePr>
+            <a:graphic xmlns:a="http://schemas.openxmlformats.org/drawingml/2006/main">
+              <a:graphicData uri="http://schemas.openxmlformats.org/drawingml/2006/picture">
+                <pic:pic xmlns:pic="http://schemas.openxmlformats.org/drawingml/2006/picture">
+                  <pic:nvPicPr>
+                    <pic:cNvPr id="1682750261" name=""/>
+                    <pic:cNvPicPr/>
+                  </pic:nvPicPr>
+                  <pic:blipFill>
+                    <a:blip r:embed="rId29"/>
+                    <a:stretch>
+                      <a:fillRect/>
+                    </a:stretch>
+                  </pic:blipFill>
+                  <pic:spPr>
+                    <a:xfrm>
+                      <a:off x="0" y="0"/>
+                      <a:ext cx="5731510" cy="2937510"/>
+                    </a:xfrm>
+                    <a:prstGeom prst="rect">
+                      <a:avLst/>
+                    </a:prstGeom>
+                  </pic:spPr>
+                </pic:pic>
+              </a:graphicData>
+            </a:graphic>
+          </wp:inline>
+        </w:drawing>
+      </w:r>
+    </w:p>
+    <w:p>
+      <w:pPr>
+        <w:rPr>
+          <w:rFonts w:ascii="Times New Roman" w:hAnsi="Times New Roman" w:cs="Times New Roman"/>
+          <w:sz w:val="24"/>
+          <w:szCs w:val="24"/>
+        </w:rPr>
+      </w:pPr>
+    </w:p>
+    <w:p>
+      <w:pPr>
+        <w:jc w:val="both"/>
+        <w:rPr>
+          <w:rFonts w:ascii="Times New Roman" w:hAnsi="Times New Roman" w:cs="Times New Roman"/>
+          <w:b/>
+          <w:bCs/>
+          <w:sz w:val="32"/>
+          <w:szCs w:val="32"/>
+        </w:rPr>
+      </w:pPr>
+      <w:r>
+        <w:rPr>
+          <w:rFonts w:ascii="Times New Roman" w:hAnsi="Times New Roman" w:cs="Times New Roman"/>
+          <w:b/>
+          <w:bCs/>
+          <w:sz w:val="32"/>
+          <w:szCs w:val="32"/>
+        </w:rPr>
+        <w:t>Technology Stack:</w:t>
+      </w:r>
+    </w:p>
+    <w:p>
+      <w:pPr>
+        <w:jc w:val="both"/>
+        <w:rPr>
+          <w:rFonts w:ascii="Times New Roman" w:hAnsi="Times New Roman"/>
+          <w:sz w:val="24"/>
+          <w:szCs w:val="24"/>
+          <w:lang w:bidi="gu-IN"/>
+        </w:rPr>
+      </w:pPr>
+      <w:r>
+        <w:rPr>
+          <w:rFonts w:ascii="Times New Roman" w:hAnsi="Times New Roman"/>
+          <w:sz w:val="24"/>
+          <w:szCs w:val="24"/>
+          <w:lang w:bidi="gu-IN"/>
+        </w:rPr>
+        <w:t>Hardware:</w:t>
+      </w:r>
+    </w:p>
+    <w:p>
+      <w:pPr>
+        <w:pStyle w:val="ListParagraph"/>
+        <w:numPr>
+          <w:ilvl w:val="0"/>
+          <w:numId w:val="18"/>
+        </w:numPr>
+        <w:jc w:val="both"/>
+        <w:rPr>
+          <w:rFonts w:ascii="Times New Roman" w:hAnsi="Times New Roman"/>
+          <w:sz w:val="24"/>
+          <w:szCs w:val="24"/>
+          <w:lang w:bidi="gu-IN"/>
+        </w:rPr>
+      </w:pPr>
+      <w:r>
+        <w:rPr>
+          <w:rFonts w:ascii="Times New Roman" w:hAnsi="Times New Roman"/>
+          <w:sz w:val="24"/>
+          <w:szCs w:val="24"/>
+          <w:lang w:bidi="gu-IN"/>
+        </w:rPr>
+        <w:t xml:space="preserve">FPGA Boards: Xilinx </w:t>
+      </w:r>
+      <w:proofErr w:type="spellStart"/>
+      <w:r>
+        <w:rPr>
+          <w:rFonts w:ascii="Times New Roman" w:hAnsi="Times New Roman"/>
+          <w:sz w:val="24"/>
+          <w:szCs w:val="24"/>
+          <w:lang w:bidi="gu-IN"/>
+        </w:rPr>
+        <w:t>Nexys</w:t>
+      </w:r>
+      <w:proofErr w:type="spellEnd"/>
+      <w:r>
+        <w:rPr>
+          <w:rFonts w:ascii="Times New Roman" w:hAnsi="Times New Roman"/>
+          <w:sz w:val="24"/>
+          <w:szCs w:val="24"/>
+          <w:lang w:bidi="gu-IN"/>
+        </w:rPr>
+        <w:t xml:space="preserve"> 4 DDR</w:t>
+      </w:r>
+    </w:p>
+    <w:p>
+      <w:pPr>
+        <w:pStyle w:val="ListParagraph"/>
+        <w:numPr>
+          <w:ilvl w:val="0"/>
+          <w:numId w:val="18"/>
+        </w:numPr>
+        <w:jc w:val="both"/>
+        <w:rPr>
+          <w:rFonts w:ascii="Times New Roman" w:hAnsi="Times New Roman"/>
+          <w:sz w:val="24"/>
+          <w:szCs w:val="24"/>
+          <w:lang w:bidi="gu-IN"/>
+        </w:rPr>
+      </w:pPr>
+      <w:r>
+        <w:rPr>
+          <w:rFonts w:ascii="Times New Roman" w:hAnsi="Times New Roman"/>
+          <w:sz w:val="24"/>
+          <w:szCs w:val="24"/>
+          <w:lang w:bidi="gu-IN"/>
+        </w:rPr>
+        <w:t xml:space="preserve">Sensors/Peripherals: I2C (temperature), </w:t>
+      </w:r>
+      <w:proofErr w:type="gramStart"/>
+      <w:r>
+        <w:rPr>
+          <w:rFonts w:ascii="Times New Roman" w:hAnsi="Times New Roman"/>
+          <w:sz w:val="24"/>
+          <w:szCs w:val="24"/>
+          <w:lang w:bidi="gu-IN"/>
+        </w:rPr>
+        <w:t>UART</w:t>
+      </w:r>
+      <w:r>
+        <w:rPr>
+          <w:rFonts w:ascii="Times New Roman" w:hAnsi="Times New Roman"/>
+          <w:sz w:val="24"/>
+          <w:szCs w:val="24"/>
+          <w:lang w:bidi="gu-IN"/>
+        </w:rPr>
+        <w:t>(</w:t>
+      </w:r>
+      <w:proofErr w:type="gramEnd"/>
+      <w:r>
+        <w:rPr>
+          <w:rFonts w:ascii="Times New Roman" w:hAnsi="Times New Roman"/>
+          <w:sz w:val="24"/>
+          <w:szCs w:val="24"/>
+          <w:lang w:bidi="gu-IN"/>
+        </w:rPr>
+        <w:t>self,)</w:t>
+      </w:r>
+      <w:r>
+        <w:rPr>
+          <w:rFonts w:ascii="Times New Roman" w:hAnsi="Times New Roman"/>
+          <w:sz w:val="24"/>
+          <w:szCs w:val="24"/>
+          <w:lang w:bidi="gu-IN"/>
+        </w:rPr>
+        <w:t>, SPI (</w:t>
+      </w:r>
+      <w:r>
+        <w:rPr>
+          <w:rFonts w:ascii="Times New Roman" w:hAnsi="Times New Roman"/>
+          <w:sz w:val="24"/>
+          <w:szCs w:val="24"/>
+          <w:lang w:bidi="gu-IN"/>
+        </w:rPr>
+        <w:t>accelerometer</w:t>
+      </w:r>
+      <w:r>
+        <w:rPr>
+          <w:rFonts w:ascii="Times New Roman" w:hAnsi="Times New Roman"/>
+          <w:sz w:val="24"/>
+          <w:szCs w:val="24"/>
+          <w:lang w:bidi="gu-IN"/>
+        </w:rPr>
+        <w:t>).</w:t>
+      </w:r>
+    </w:p>
+    <w:p>
+      <w:pPr>
+        <w:jc w:val="both"/>
+        <w:rPr>
+          <w:rFonts w:ascii="Times New Roman" w:hAnsi="Times New Roman"/>
+          <w:sz w:val="24"/>
+          <w:szCs w:val="24"/>
+          <w:lang w:bidi="gu-IN"/>
+        </w:rPr>
+      </w:pPr>
+      <w:r>
+        <w:rPr>
+          <w:rFonts w:ascii="Times New Roman" w:hAnsi="Times New Roman"/>
+          <w:sz w:val="24"/>
+          <w:szCs w:val="24"/>
+          <w:lang w:bidi="gu-IN"/>
+        </w:rPr>
+        <w:t>Software/</w:t>
+      </w:r>
+      <w:proofErr w:type="spellStart"/>
+      <w:r>
+        <w:rPr>
+          <w:rFonts w:ascii="Times New Roman" w:hAnsi="Times New Roman"/>
+          <w:sz w:val="24"/>
+          <w:szCs w:val="24"/>
+          <w:lang w:bidi="gu-IN"/>
+        </w:rPr>
+        <w:t>Tools:</w:t>
+      </w:r>
+      <w:proofErr w:type="spellEnd"/>
+    </w:p>
+    <w:p>
+      <w:pPr>
+        <w:pStyle w:val="ListParagraph"/>
+        <w:numPr>
+          <w:ilvl w:val="0"/>
+          <w:numId w:val="17"/>
+        </w:numPr>
+        <w:jc w:val="both"/>
+        <w:rPr>
+          <w:rFonts w:ascii="Times New Roman" w:hAnsi="Times New Roman"/>
+          <w:sz w:val="24"/>
+          <w:szCs w:val="24"/>
+          <w:lang w:bidi="gu-IN"/>
+        </w:rPr>
+      </w:pPr>
+      <w:proofErr w:type="spellStart"/>
+      <w:r>
+        <w:rPr>
+          <w:rFonts w:ascii="Times New Roman" w:hAnsi="Times New Roman"/>
+          <w:sz w:val="24"/>
+          <w:szCs w:val="24"/>
+          <w:lang w:bidi="gu-IN"/>
+        </w:rPr>
+        <w:t>HDL</w:t>
+      </w:r>
+      <w:proofErr w:type="spellEnd"/>
+      <w:r>
+        <w:rPr>
+          <w:rFonts w:ascii="Times New Roman" w:hAnsi="Times New Roman"/>
+          <w:sz w:val="24"/>
+          <w:szCs w:val="24"/>
+          <w:lang w:bidi="gu-IN"/>
+        </w:rPr>
+        <w:t xml:space="preserve"> Language: Verilog HDL – synthesizable, industry standard.</w:t>
+      </w:r>
+    </w:p>
+    <w:p>
+      <w:pPr>
+        <w:pStyle w:val="ListParagraph"/>
+        <w:numPr>
+          <w:ilvl w:val="0"/>
+          <w:numId w:val="16"/>
+        </w:numPr>
+        <w:jc w:val="both"/>
+        <w:rPr>
+          <w:rFonts w:ascii="Times New Roman" w:hAnsi="Times New Roman"/>
+          <w:sz w:val="24"/>
+          <w:szCs w:val="24"/>
+          <w:lang w:bidi="gu-IN"/>
+        </w:rPr>
+      </w:pPr>
+      <w:r>
+        <w:rPr>
+          <w:rFonts w:ascii="Times New Roman" w:hAnsi="Times New Roman"/>
+          <w:sz w:val="24"/>
+          <w:szCs w:val="24"/>
+          <w:lang w:bidi="gu-IN"/>
+        </w:rPr>
+        <w:t>Design &amp; Synthesis Tools</w:t>
+      </w:r>
+      <w:r>
+        <w:rPr>
+          <w:rFonts w:ascii="Times New Roman" w:hAnsi="Times New Roman"/>
+          <w:sz w:val="24"/>
+          <w:szCs w:val="24"/>
+          <w:lang w:bidi="gu-IN"/>
+        </w:rPr>
+        <w:t>:</w:t>
+      </w:r>
+    </w:p>
+    <w:p>
+      <w:pPr>
+        <w:pStyle w:val="ListParagraph"/>
+        <w:numPr>
+          <w:ilvl w:val="1"/>
+          <w:numId w:val="16"/>
+        </w:numPr>
+        <w:jc w:val="both"/>
+        <w:rPr>
+          <w:rFonts w:ascii="Times New Roman" w:hAnsi="Times New Roman"/>
+          <w:sz w:val="24"/>
+          <w:szCs w:val="24"/>
+          <w:lang w:bidi="gu-IN"/>
+        </w:rPr>
+      </w:pPr>
+      <w:r>
+        <w:rPr>
+          <w:rFonts w:ascii="Times New Roman" w:hAnsi="Times New Roman"/>
+          <w:sz w:val="24"/>
+          <w:szCs w:val="24"/>
+          <w:lang w:bidi="gu-IN"/>
+        </w:rPr>
+        <w:t>Quartus II (for Altera).</w:t>
+      </w:r>
+    </w:p>
+    <w:p>
+      <w:pPr>
+        <w:pStyle w:val="ListParagraph"/>
+        <w:numPr>
+          <w:ilvl w:val="1"/>
+          <w:numId w:val="16"/>
+        </w:numPr>
+        <w:jc w:val="both"/>
+        <w:rPr>
+          <w:rFonts w:ascii="Times New Roman" w:hAnsi="Times New Roman"/>
+          <w:sz w:val="24"/>
+          <w:szCs w:val="24"/>
+          <w:lang w:bidi="gu-IN"/>
+        </w:rPr>
+      </w:pPr>
+      <w:proofErr w:type="spellStart"/>
+      <w:r>
+        <w:rPr>
+          <w:rFonts w:ascii="Times New Roman" w:hAnsi="Times New Roman"/>
+          <w:sz w:val="24"/>
+          <w:szCs w:val="24"/>
+          <w:lang w:bidi="gu-IN"/>
+        </w:rPr>
+        <w:t>Vivado</w:t>
+      </w:r>
+      <w:proofErr w:type="spellEnd"/>
+      <w:r>
+        <w:rPr>
+          <w:rFonts w:ascii="Times New Roman" w:hAnsi="Times New Roman"/>
+          <w:sz w:val="24"/>
+          <w:szCs w:val="24"/>
+          <w:lang w:bidi="gu-IN"/>
+        </w:rPr>
+        <w:t xml:space="preserve"> (for Xilinx).</w:t>
+      </w:r>
+    </w:p>
+    <w:p>
+      <w:pPr>
+        <w:pStyle w:val="ListParagraph"/>
+        <w:numPr>
+          <w:ilvl w:val="0"/>
+          <w:numId w:val="15"/>
+        </w:numPr>
+        <w:jc w:val="both"/>
+        <w:rPr>
+          <w:rFonts w:ascii="Times New Roman" w:hAnsi="Times New Roman"/>
+          <w:sz w:val="24"/>
+          <w:szCs w:val="24"/>
+          <w:lang w:bidi="gu-IN"/>
+        </w:rPr>
+      </w:pPr>
+      <w:r>
+        <w:rPr>
+          <w:rFonts w:ascii="Times New Roman" w:hAnsi="Times New Roman"/>
+          <w:sz w:val="24"/>
+          <w:szCs w:val="24"/>
+          <w:lang w:bidi="gu-IN"/>
+        </w:rPr>
+        <w:t xml:space="preserve">Simulation: </w:t>
+      </w:r>
+      <w:proofErr w:type="spellStart"/>
+      <w:r>
+        <w:rPr>
+          <w:rFonts w:ascii="Times New Roman" w:hAnsi="Times New Roman"/>
+          <w:sz w:val="24"/>
+          <w:szCs w:val="24"/>
+          <w:lang w:bidi="gu-IN"/>
+        </w:rPr>
+        <w:t>ModelSim</w:t>
+      </w:r>
+      <w:proofErr w:type="spellEnd"/>
+      <w:r>
+        <w:rPr>
+          <w:rFonts w:ascii="Times New Roman" w:hAnsi="Times New Roman"/>
+          <w:sz w:val="24"/>
+          <w:szCs w:val="24"/>
+          <w:lang w:bidi="gu-IN"/>
+        </w:rPr>
+        <w:t xml:space="preserve"> – to test waveform and </w:t>
+      </w:r>
+      <w:proofErr w:type="spellStart"/>
+      <w:r>
+        <w:rPr>
+          <w:rFonts w:ascii="Times New Roman" w:hAnsi="Times New Roman"/>
+          <w:sz w:val="24"/>
+          <w:szCs w:val="24"/>
+          <w:lang w:bidi="gu-IN"/>
+        </w:rPr>
+        <w:t>behavior</w:t>
+      </w:r>
+      <w:proofErr w:type="spellEnd"/>
+      <w:r>
+        <w:rPr>
+          <w:rFonts w:ascii="Times New Roman" w:hAnsi="Times New Roman"/>
+          <w:sz w:val="24"/>
+          <w:szCs w:val="24"/>
+          <w:lang w:bidi="gu-IN"/>
+        </w:rPr>
+        <w:t>.</w:t>
+      </w:r>
+    </w:p>
+    <w:p>
+      <w:pPr>
+        <w:jc w:val="both"/>
+        <w:rPr>
+          <w:rFonts w:ascii="Times New Roman" w:hAnsi="Times New Roman"/>
+          <w:sz w:val="24"/>
+          <w:szCs w:val="24"/>
+          <w:lang w:bidi="gu-IN"/>
+        </w:rPr>
+      </w:pPr>
+      <w:r>
+        <w:rPr>
+          <w:rFonts w:ascii="Times New Roman" w:hAnsi="Times New Roman"/>
+          <w:sz w:val="24"/>
+          <w:szCs w:val="24"/>
+          <w:lang w:bidi="gu-IN"/>
+        </w:rPr>
+        <w:t>Justification:</w:t>
+      </w:r>
+    </w:p>
+    <w:p>
+      <w:pPr>
+        <w:pStyle w:val="ListParagraph"/>
+        <w:numPr>
+          <w:ilvl w:val="0"/>
+          <w:numId w:val="15"/>
+        </w:numPr>
+        <w:jc w:val="both"/>
+        <w:rPr>
+          <w:rFonts w:ascii="Times New Roman" w:hAnsi="Times New Roman"/>
+          <w:sz w:val="24"/>
+          <w:szCs w:val="24"/>
+          <w:lang w:bidi="gu-IN"/>
+        </w:rPr>
+      </w:pPr>
+      <w:r>
+        <w:rPr>
+          <w:rFonts w:ascii="Times New Roman" w:hAnsi="Times New Roman"/>
+          <w:sz w:val="24"/>
+          <w:szCs w:val="24"/>
+          <w:lang w:bidi="gu-IN"/>
+        </w:rPr>
+        <w:t>Verilog is widely used for FPGA and ASIC design, making it industry-relevant.</w:t>
+      </w:r>
+    </w:p>
+    <w:p>
+      <w:pPr>
+        <w:pStyle w:val="ListParagraph"/>
+        <w:numPr>
+          <w:ilvl w:val="0"/>
+          <w:numId w:val="15"/>
+        </w:numPr>
+        <w:jc w:val="both"/>
+        <w:rPr>
+          <w:rFonts w:ascii="Times New Roman" w:hAnsi="Times New Roman"/>
+          <w:sz w:val="24"/>
+          <w:szCs w:val="24"/>
+          <w:lang w:bidi="gu-IN"/>
+        </w:rPr>
+      </w:pPr>
+      <w:r>
+        <w:rPr>
+          <w:rFonts w:ascii="Times New Roman" w:hAnsi="Times New Roman"/>
+          <w:sz w:val="24"/>
+          <w:szCs w:val="24"/>
+          <w:lang w:bidi="gu-IN"/>
+        </w:rPr>
+        <w:t xml:space="preserve">Quartus II and </w:t>
+      </w:r>
+      <w:proofErr w:type="spellStart"/>
+      <w:r>
+        <w:rPr>
+          <w:rFonts w:ascii="Times New Roman" w:hAnsi="Times New Roman"/>
+          <w:sz w:val="24"/>
+          <w:szCs w:val="24"/>
+          <w:lang w:bidi="gu-IN"/>
+        </w:rPr>
+        <w:t>Vivado</w:t>
+      </w:r>
+      <w:proofErr w:type="spellEnd"/>
+      <w:r>
+        <w:rPr>
+          <w:rFonts w:ascii="Times New Roman" w:hAnsi="Times New Roman"/>
+          <w:sz w:val="24"/>
+          <w:szCs w:val="24"/>
+          <w:lang w:bidi="gu-IN"/>
+        </w:rPr>
+        <w:t xml:space="preserve"> are vendor-recommended free tools for synthesis.</w:t>
+      </w:r>
+    </w:p>
+    <w:p>
+      <w:pPr>
+        <w:pStyle w:val="ListParagraph"/>
+        <w:numPr>
+          <w:ilvl w:val="0"/>
+          <w:numId w:val="15"/>
+        </w:numPr>
+        <w:jc w:val="both"/>
+        <w:rPr>
+          <w:rFonts w:ascii="Times New Roman" w:hAnsi="Times New Roman"/>
+          <w:sz w:val="24"/>
+          <w:szCs w:val="24"/>
+          <w:lang w:bidi="gu-IN"/>
+        </w:rPr>
+      </w:pPr>
+      <w:proofErr w:type="spellStart"/>
+      <w:r>
+        <w:rPr>
+          <w:rFonts w:ascii="Times New Roman" w:hAnsi="Times New Roman"/>
+          <w:sz w:val="24"/>
+          <w:szCs w:val="24"/>
+          <w:lang w:bidi="gu-IN"/>
+        </w:rPr>
+        <w:t>ModelSim</w:t>
+      </w:r>
+      <w:proofErr w:type="spellEnd"/>
+      <w:r>
+        <w:rPr>
+          <w:rFonts w:ascii="Times New Roman" w:hAnsi="Times New Roman"/>
+          <w:sz w:val="24"/>
+          <w:szCs w:val="24"/>
+          <w:lang w:bidi="gu-IN"/>
+        </w:rPr>
+        <w:t xml:space="preserve"> helps verify correctness before hardware testing, reducing debugging time.</w:t>
+      </w:r>
+    </w:p>
+    <w:p>
+      <w:pPr>
+        <w:pStyle w:val="ListParagraph"/>
+        <w:numPr>
+          <w:ilvl w:val="0"/>
+          <w:numId w:val="15"/>
+        </w:numPr>
+        <w:jc w:val="both"/>
+        <w:rPr>
+          <w:rFonts w:ascii="Times New Roman" w:hAnsi="Times New Roman"/>
+          <w:sz w:val="24"/>
+          <w:szCs w:val="24"/>
+          <w:lang w:bidi="gu-IN"/>
+        </w:rPr>
+      </w:pPr>
+      <w:r>
+        <w:rPr>
+          <w:rFonts w:ascii="Times New Roman" w:hAnsi="Times New Roman"/>
+          <w:sz w:val="24"/>
+          <w:szCs w:val="24"/>
+          <w:lang w:bidi="gu-IN"/>
+        </w:rPr>
+        <w:lastRenderedPageBreak/>
+        <w:t>Hardware peripherals demonstrate real-world use of protocols, aligning with stakeholder needs (students, educators, developers).</w:t>
+      </w:r>
+    </w:p>
+    <w:p>
+      <w:pPr>
+        <w:jc w:val="both"/>
+        <w:rPr>
+          <w:rFonts w:ascii="Times New Roman" w:hAnsi="Times New Roman"/>
+          <w:sz w:val="24"/>
+          <w:szCs w:val="24"/>
+          <w:lang w:bidi="gu-IN"/>
+        </w:rPr>
+      </w:pPr>
+    </w:p>
+    <w:p>
+      <w:pPr>
+        <w:jc w:val="both"/>
+        <w:rPr>
+          <w:rFonts w:ascii="Times New Roman" w:hAnsi="Times New Roman"/>
+          <w:b/>
+          <w:bCs/>
+          <w:sz w:val="32"/>
+          <w:szCs w:val="32"/>
+          <w:lang w:val="en-US" w:bidi="gu-IN"/>
+        </w:rPr>
+      </w:pPr>
+      <w:r>
+        <w:rPr>
+          <w:rFonts w:ascii="Times New Roman" w:hAnsi="Times New Roman"/>
+          <w:b/>
+          <w:bCs/>
+          <w:sz w:val="32"/>
+          <w:szCs w:val="32"/>
+          <w:lang w:bidi="gu-IN"/>
+        </w:rPr>
+        <w:t>Scalability Plan</w:t>
+      </w:r>
+      <w:r>
+        <w:rPr>
+          <w:rFonts w:ascii="Times New Roman" w:hAnsi="Times New Roman"/>
+          <w:b/>
+          <w:bCs/>
+          <w:sz w:val="32"/>
+          <w:szCs w:val="32"/>
+          <w:lang w:val="en-US" w:bidi="gu-IN"/>
+        </w:rPr>
+        <w:t>:</w:t>
+      </w:r>
+    </w:p>
+    <w:p>
+      <w:pPr>
+        <w:pStyle w:val="ListParagraph"/>
+        <w:numPr>
+          <w:ilvl w:val="0"/>
+          <w:numId w:val="19"/>
+        </w:numPr>
+        <w:jc w:val="both"/>
+        <w:rPr>
+          <w:rFonts w:ascii="Times New Roman" w:hAnsi="Times New Roman"/>
+          <w:sz w:val="24"/>
+          <w:szCs w:val="24"/>
+          <w:lang w:val="en-US" w:bidi="gu-IN"/>
+        </w:rPr>
+      </w:pPr>
+      <w:r>
+        <w:rPr>
+          <w:rFonts w:ascii="Times New Roman" w:hAnsi="Times New Roman"/>
+          <w:sz w:val="24"/>
+          <w:szCs w:val="24"/>
+          <w:lang w:val="en-US" w:bidi="gu-IN"/>
+        </w:rPr>
+        <w:t>We can scale this project to design by understanding its fundamentals and in future we can implement th</w:t>
+      </w:r>
+      <w:r>
+        <w:rPr>
+          <w:rFonts w:ascii="Times New Roman" w:hAnsi="Times New Roman"/>
+          <w:sz w:val="24"/>
+          <w:szCs w:val="24"/>
+          <w:lang w:val="en-US" w:bidi="gu-IN"/>
+        </w:rPr>
+        <w:t>is to create more complex design.</w:t>
+      </w:r>
+    </w:p>
+    <w:p>
+      <w:pPr>
+        <w:pStyle w:val="ListParagraph"/>
+        <w:numPr>
+          <w:ilvl w:val="0"/>
+          <w:numId w:val="19"/>
+        </w:numPr>
+        <w:jc w:val="both"/>
+        <w:rPr>
+          <w:rFonts w:ascii="Times New Roman" w:hAnsi="Times New Roman"/>
+          <w:sz w:val="24"/>
+          <w:szCs w:val="24"/>
+          <w:lang w:val="en-US" w:bidi="gu-IN"/>
+        </w:rPr>
+      </w:pPr>
+      <w:r>
+        <w:rPr>
+          <w:rFonts w:ascii="Times New Roman" w:hAnsi="Times New Roman"/>
+          <w:sz w:val="24"/>
+          <w:szCs w:val="24"/>
+          <w:lang w:val="en-US" w:bidi="gu-IN"/>
+        </w:rPr>
+        <w:t xml:space="preserve">This project could be extendable to implement more other </w:t>
+      </w:r>
+      <w:r>
+        <w:rPr>
+          <w:rFonts w:ascii="Times New Roman" w:hAnsi="Times New Roman"/>
+          <w:sz w:val="24"/>
+          <w:szCs w:val="24"/>
+          <w:lang w:val="en-US" w:bidi="gu-IN"/>
+        </w:rPr>
+        <w:t xml:space="preserve">advanced communication </w:t>
+      </w:r>
+      <w:r>
+        <w:rPr>
+          <w:rFonts w:ascii="Times New Roman" w:hAnsi="Times New Roman"/>
+          <w:sz w:val="24"/>
+          <w:szCs w:val="24"/>
+          <w:lang w:val="en-US" w:bidi="gu-IN"/>
+        </w:rPr>
+        <w:t>protocols</w:t>
+      </w:r>
+      <w:r>
+        <w:rPr>
+          <w:rFonts w:ascii="Times New Roman" w:hAnsi="Times New Roman"/>
+          <w:sz w:val="24"/>
+          <w:szCs w:val="24"/>
+          <w:lang w:val="en-US" w:bidi="gu-IN"/>
+        </w:rPr>
+        <w:t>.</w:t>
+      </w:r>
+    </w:p>
+    <w:p>
+      <w:pPr>
+        <w:pStyle w:val="ListParagraph"/>
+        <w:numPr>
+          <w:ilvl w:val="0"/>
+          <w:numId w:val="19"/>
+        </w:numPr>
+        <w:jc w:val="both"/>
+        <w:rPr>
+          <w:rFonts w:ascii="Times New Roman" w:hAnsi="Times New Roman"/>
+          <w:sz w:val="24"/>
+          <w:szCs w:val="24"/>
+          <w:lang w:val="en-US" w:bidi="gu-IN"/>
+        </w:rPr>
+      </w:pPr>
+      <w:r>
+        <w:rPr>
+          <w:rFonts w:ascii="Times New Roman" w:hAnsi="Times New Roman"/>
+          <w:sz w:val="24"/>
+          <w:szCs w:val="24"/>
+          <w:lang w:val="en-US" w:bidi="gu-IN"/>
+        </w:rPr>
+        <w:t xml:space="preserve">It could be documented for educational purpose or can be added to blog to provide information for this implementation to others. </w:t>
+      </w:r>
+    </w:p>
+    <w:p>
+      <w:pPr>
+        <w:pStyle w:val="ListParagraph"/>
+        <w:numPr>
+          <w:ilvl w:val="0"/>
+          <w:numId w:val="19"/>
+        </w:numPr>
+        <w:jc w:val="both"/>
+        <w:rPr>
+          <w:rFonts w:ascii="Times New Roman" w:hAnsi="Times New Roman"/>
+          <w:sz w:val="24"/>
+          <w:szCs w:val="24"/>
+          <w:lang w:val="en-US" w:bidi="gu-IN"/>
+        </w:rPr>
+      </w:pPr>
+      <w:r>
+        <w:rPr>
+          <w:rFonts w:ascii="Times New Roman" w:hAnsi="Times New Roman"/>
+          <w:sz w:val="24"/>
+          <w:szCs w:val="24"/>
+          <w:lang w:val="en-US" w:bidi="gu-IN"/>
+        </w:rPr>
+        <w:t>We can include some error detection or correction algorithms to it to make it more accurate for other application where this is useful.</w:t>
+      </w:r>
+    </w:p>
+    <w:p>
+      <w:pPr>
+        <w:pStyle w:val="ListParagraph"/>
+        <w:numPr>
+          <w:ilvl w:val="0"/>
+          <w:numId w:val="19"/>
+        </w:numPr>
+        <w:jc w:val="both"/>
+        <w:rPr>
+          <w:rFonts w:ascii="Times New Roman" w:hAnsi="Times New Roman"/>
+          <w:sz w:val="24"/>
+          <w:szCs w:val="24"/>
+          <w:lang w:val="en-US" w:bidi="gu-IN"/>
+        </w:rPr>
+      </w:pPr>
+      <w:r>
+        <w:rPr>
+          <w:rFonts w:ascii="Times New Roman" w:hAnsi="Times New Roman"/>
+          <w:sz w:val="24"/>
+          <w:szCs w:val="24"/>
+          <w:lang w:val="en-US" w:bidi="gu-IN"/>
+        </w:rPr>
+        <w:t>We can also convert one protocol data to another protocol data and develop cross communication protocols.</w:t>
+      </w:r>
+    </w:p>
+    <w:p>
+      <w:pPr>
+        <w:jc w:val="both"/>
+        <w:rPr>
+          <w:rFonts w:ascii="Times New Roman" w:hAnsi="Times New Roman"/>
+          <w:b/>
+          <w:bCs/>
+          <w:sz w:val="32"/>
+          <w:szCs w:val="32"/>
+          <w:lang w:val="en-US" w:bidi="gu-IN"/>
+        </w:rPr>
+      </w:pPr>
+      <w:r>
+        <w:rPr>
+          <w:rFonts w:ascii="Times New Roman" w:hAnsi="Times New Roman"/>
+          <w:b/>
+          <w:bCs/>
+          <w:sz w:val="32"/>
+          <w:szCs w:val="32"/>
+          <w:lang w:bidi="gu-IN"/>
+        </w:rPr>
+        <w:t>Conclusion:</w:t>
+      </w:r>
+    </w:p>
+    <w:p>
+      <w:pPr>
+        <w:jc w:val="both"/>
+        <w:rPr>
+          <w:rFonts w:ascii="Times New Roman" w:hAnsi="Times New Roman" w:cs="Times New Roman"/>
+          <w:sz w:val="24"/>
+          <w:szCs w:val="24"/>
+        </w:rPr>
+      </w:pPr>
+      <w:r>
+        <w:rPr>
+          <w:rFonts w:ascii="Times New Roman" w:hAnsi="Times New Roman" w:cs="Times New Roman"/>
+          <w:sz w:val="24"/>
+          <w:szCs w:val="24"/>
+        </w:rPr>
+        <w:t xml:space="preserve">This project </w:t>
+      </w:r>
+      <w:r>
+        <w:rPr>
+          <w:rFonts w:ascii="Times New Roman" w:hAnsi="Times New Roman" w:cs="Times New Roman"/>
+          <w:sz w:val="24"/>
+          <w:szCs w:val="24"/>
+        </w:rPr>
+        <w:t xml:space="preserve">will </w:t>
+      </w:r>
+      <w:r>
+        <w:rPr>
+          <w:rFonts w:ascii="Times New Roman" w:hAnsi="Times New Roman" w:cs="Times New Roman"/>
+          <w:sz w:val="24"/>
+          <w:szCs w:val="24"/>
+        </w:rPr>
+        <w:t xml:space="preserve">demonstrate the implementation of fundamental communication protocols such as UART, SPI, and I2C on FPGA platforms Xilinx </w:t>
+      </w:r>
+      <w:proofErr w:type="spellStart"/>
+      <w:r>
+        <w:rPr>
+          <w:rFonts w:ascii="Times New Roman" w:hAnsi="Times New Roman" w:cs="Times New Roman"/>
+          <w:sz w:val="24"/>
+          <w:szCs w:val="24"/>
+        </w:rPr>
+        <w:t>Nexys</w:t>
+      </w:r>
+      <w:proofErr w:type="spellEnd"/>
+      <w:r>
+        <w:rPr>
+          <w:rFonts w:ascii="Times New Roman" w:hAnsi="Times New Roman" w:cs="Times New Roman"/>
+          <w:sz w:val="24"/>
+          <w:szCs w:val="24"/>
+        </w:rPr>
+        <w:t xml:space="preserve"> 4 DDR. By </w:t>
+      </w:r>
+      <w:r>
+        <w:rPr>
+          <w:rFonts w:ascii="Times New Roman" w:hAnsi="Times New Roman" w:cs="Times New Roman"/>
+          <w:sz w:val="24"/>
+          <w:szCs w:val="24"/>
+        </w:rPr>
+        <w:t>using</w:t>
+      </w:r>
+      <w:r>
+        <w:rPr>
+          <w:rFonts w:ascii="Times New Roman" w:hAnsi="Times New Roman" w:cs="Times New Roman"/>
+          <w:sz w:val="24"/>
+          <w:szCs w:val="24"/>
+        </w:rPr>
+        <w:t xml:space="preserve"> </w:t>
+      </w:r>
+      <w:r>
+        <w:rPr>
+          <w:rFonts w:ascii="Times New Roman" w:hAnsi="Times New Roman" w:cs="Times New Roman"/>
+          <w:sz w:val="24"/>
+          <w:szCs w:val="24"/>
+        </w:rPr>
+        <w:t>the</w:t>
+      </w:r>
+      <w:r>
+        <w:rPr>
+          <w:rFonts w:ascii="Times New Roman" w:hAnsi="Times New Roman" w:cs="Times New Roman"/>
+          <w:sz w:val="24"/>
+          <w:szCs w:val="24"/>
+        </w:rPr>
+        <w:t xml:space="preserve"> modular design approach, </w:t>
+      </w:r>
+      <w:r>
+        <w:rPr>
+          <w:rFonts w:ascii="Times New Roman" w:hAnsi="Times New Roman" w:cs="Times New Roman"/>
+          <w:sz w:val="24"/>
+          <w:szCs w:val="24"/>
+        </w:rPr>
+        <w:t>we develop protocols in Verilog</w:t>
+      </w:r>
+      <w:r>
+        <w:rPr>
+          <w:rFonts w:ascii="Times New Roman" w:hAnsi="Times New Roman" w:cs="Times New Roman"/>
+          <w:sz w:val="24"/>
+          <w:szCs w:val="24"/>
+        </w:rPr>
+        <w:t xml:space="preserve">, </w:t>
+      </w:r>
+      <w:proofErr w:type="gramStart"/>
+      <w:r>
+        <w:rPr>
+          <w:rFonts w:ascii="Times New Roman" w:hAnsi="Times New Roman" w:cs="Times New Roman"/>
+          <w:sz w:val="24"/>
+          <w:szCs w:val="24"/>
+        </w:rPr>
+        <w:t>Also</w:t>
+      </w:r>
+      <w:proofErr w:type="gramEnd"/>
+      <w:r>
+        <w:rPr>
+          <w:rFonts w:ascii="Times New Roman" w:hAnsi="Times New Roman" w:cs="Times New Roman"/>
+          <w:sz w:val="24"/>
+          <w:szCs w:val="24"/>
+        </w:rPr>
+        <w:t xml:space="preserve"> we used </w:t>
+      </w:r>
+      <w:r>
+        <w:rPr>
+          <w:rFonts w:ascii="Times New Roman" w:hAnsi="Times New Roman" w:cs="Times New Roman"/>
+          <w:sz w:val="24"/>
+          <w:szCs w:val="24"/>
+        </w:rPr>
+        <w:t xml:space="preserve">built-in sensors on the FPGA board, such as the ADXL362 accelerometer and ADT7420 temperature sensor, highlights practical real-world interfacing </w:t>
+      </w:r>
+      <w:r>
+        <w:rPr>
+          <w:rFonts w:ascii="Times New Roman" w:hAnsi="Times New Roman" w:cs="Times New Roman"/>
+          <w:sz w:val="24"/>
+          <w:szCs w:val="24"/>
+        </w:rPr>
+        <w:t xml:space="preserve">which </w:t>
+      </w:r>
+      <w:r>
+        <w:rPr>
+          <w:rFonts w:ascii="Times New Roman" w:hAnsi="Times New Roman" w:cs="Times New Roman"/>
+          <w:sz w:val="24"/>
+          <w:szCs w:val="24"/>
+        </w:rPr>
+        <w:t>strengthens the educational value of the project.</w:t>
+      </w:r>
+    </w:p>
+    <w:p>
+      <w:pPr>
+        <w:jc w:val="both"/>
+        <w:rPr>
+          <w:rFonts w:ascii="Times New Roman" w:hAnsi="Times New Roman" w:cs="Times New Roman"/>
+          <w:sz w:val="24"/>
+          <w:szCs w:val="24"/>
+        </w:rPr>
+      </w:pPr>
+      <w:r>
+        <w:rPr>
+          <w:rFonts w:ascii="Times New Roman" w:hAnsi="Times New Roman" w:cs="Times New Roman"/>
+          <w:sz w:val="24"/>
+          <w:szCs w:val="24"/>
+        </w:rPr>
+        <w:t xml:space="preserve">Overall, the project </w:t>
+      </w:r>
+      <w:r>
+        <w:rPr>
+          <w:rFonts w:ascii="Times New Roman" w:hAnsi="Times New Roman" w:cs="Times New Roman"/>
+          <w:sz w:val="24"/>
+          <w:szCs w:val="24"/>
+        </w:rPr>
+        <w:t xml:space="preserve">will </w:t>
+      </w:r>
+      <w:r>
+        <w:rPr>
+          <w:rFonts w:ascii="Times New Roman" w:hAnsi="Times New Roman" w:cs="Times New Roman"/>
+          <w:sz w:val="24"/>
+          <w:szCs w:val="24"/>
+        </w:rPr>
+        <w:t>bridge the gap between theory and practice in digital system design, providing a hands-on learning platform for students, educators, and developers. It not only builds FPGA proficiency but also prepares learners for industry-level challenges in VLSI, embedded systems, and communication protocol design.</w:t>
+      </w:r>
+    </w:p>
+    <w:p>
+      <w:pPr>
+        <w:jc w:val="both"/>
+        <w:rPr>
+          <w:rFonts w:ascii="Times New Roman" w:hAnsi="Times New Roman" w:cs="Times New Roman"/>
+          <w:b/>
+          <w:bCs/>
+          <w:sz w:val="32"/>
+          <w:szCs w:val="32"/>
+        </w:rPr>
+      </w:pPr>
+      <w:r>
+        <w:rPr>
+          <w:rFonts w:ascii="Times New Roman" w:hAnsi="Times New Roman" w:cs="Times New Roman"/>
+          <w:b/>
+          <w:bCs/>
+          <w:sz w:val="32"/>
+          <w:szCs w:val="32"/>
+        </w:rPr>
         <w:t>References:</w:t>
       </w:r>
     </w:p>
     <w:p>
       <w:pPr>
-        <w:ind w:left="360"/>
-        <w:jc w:val="both"/>
+        <w:jc w:val="both"/>
+        <w:rPr>
+          <w:rFonts w:ascii="Times New Roman" w:hAnsi="Times New Roman" w:cs="Times New Roman"/>
+          <w:sz w:val="24"/>
+          <w:szCs w:val="24"/>
+        </w:rPr>
+      </w:pPr>
+      <w:hyperlink r:id="rId30" w:history="1">
+        <w:r>
+          <w:rPr>
+            <w:rStyle w:val="Hyperlink"/>
+            <w:rFonts w:ascii="Times New Roman" w:hAnsi="Times New Roman" w:cs="Times New Roman"/>
+            <w:sz w:val="24"/>
+            <w:szCs w:val="24"/>
+            <w:lang w:val="en-US"/>
+          </w:rPr>
+          <w:t>https://si.farnell.com/communication-network-protocols-trc-ar</w:t>
+        </w:r>
+      </w:hyperlink>
+      <w:r>
         <w:rPr>
           <w:rFonts w:ascii="Times New Roman" w:hAnsi="Times New Roman" w:cs="Times New Roman"/>
           <w:sz w:val="24"/>
           <w:szCs w:val="24"/>
           <w:lang w:val="en-US"/>
         </w:rPr>
-      </w:pPr>
-    </w:p>
-    <w:p>
-      <w:pPr>
-        <w:jc w:val="both"/>
+        <w:br/>
+      </w:r>
+      <w:hyperlink r:id="rId31" w:history="1">
+        <w:r>
+          <w:rPr>
+            <w:rStyle w:val="Hyperlink"/>
+            <w:rFonts w:ascii="Times New Roman" w:hAnsi="Times New Roman" w:cs="Times New Roman"/>
+            <w:sz w:val="24"/>
+            <w:szCs w:val="24"/>
+            <w:lang w:val="en-US"/>
+          </w:rPr>
+          <w:t>https://www.semanticscholar.org/paper/A-Review-on-Implementation-of-UART-using-Different-Dhanadravye-Thorat/a7c7761f88aa0854d9af7cec14608e885dab43c6</w:t>
+        </w:r>
+      </w:hyperlink>
+      <w:r>
         <w:rPr>
           <w:rFonts w:ascii="Times New Roman" w:hAnsi="Times New Roman" w:cs="Times New Roman"/>
           <w:sz w:val="24"/>
           <w:szCs w:val="24"/>
           <w:lang w:val="en-US"/>
         </w:rPr>
-      </w:pPr>
-    </w:p>
-    <w:p>
-      <w:pPr>
-        <w:jc w:val="both"/>
-        <w:rPr>
-          <w:rFonts w:ascii="Times New Roman" w:hAnsi="Times New Roman" w:cs="Times New Roman"/>
-          <w:sz w:val="24"/>
-          <w:szCs w:val="24"/>
-        </w:rPr>
-      </w:pPr>
+        <w:br/>
+      </w:r>
+      <w:hyperlink r:id="rId32" w:history="1">
+        <w:r>
+          <w:rPr>
+            <w:rStyle w:val="Hyperlink"/>
+            <w:rFonts w:ascii="Times New Roman" w:hAnsi="Times New Roman" w:cs="Times New Roman"/>
+            <w:sz w:val="24"/>
+            <w:szCs w:val="24"/>
+            <w:lang w:val="en-US"/>
+          </w:rPr>
+          <w:t>https://learn.sparkfun.com/tutorials/i2c/all</w:t>
+        </w:r>
+      </w:hyperlink>
+      <w:r>
+        <w:rPr>
+          <w:rFonts w:ascii="Times New Roman" w:hAnsi="Times New Roman" w:cs="Times New Roman"/>
+          <w:sz w:val="24"/>
+          <w:szCs w:val="24"/>
+          <w:lang w:val="en-US"/>
+        </w:rPr>
+        <w:br/>
+      </w:r>
+      <w:hyperlink r:id="rId33" w:history="1">
+        <w:r>
+          <w:rPr>
+            <w:rStyle w:val="Hyperlink"/>
+            <w:rFonts w:ascii="Times New Roman" w:hAnsi="Times New Roman" w:cs="Times New Roman"/>
+            <w:sz w:val="24"/>
+            <w:szCs w:val="24"/>
+            <w:lang w:val="en-US"/>
+          </w:rPr>
+          <w:t>https://www.nxp.com/docs/en/application-note/AN10386.pdf</w:t>
+        </w:r>
+      </w:hyperlink>
+      <w:r>
+        <w:rPr>
+          <w:rFonts w:ascii="Times New Roman" w:hAnsi="Times New Roman" w:cs="Times New Roman"/>
+          <w:sz w:val="24"/>
+          <w:szCs w:val="24"/>
+          <w:lang w:val="en-US"/>
+        </w:rPr>
+        <w:br/>
+      </w:r>
+      <w:hyperlink r:id="rId34" w:history="1">
+        <w:r>
+          <w:rPr>
+            <w:rStyle w:val="Hyperlink"/>
+            <w:rFonts w:ascii="Times New Roman" w:hAnsi="Times New Roman" w:cs="Times New Roman"/>
+            <w:sz w:val="24"/>
+            <w:szCs w:val="24"/>
+            <w:lang w:val="en-US"/>
+          </w:rPr>
+          <w:t>https://digilent.com/reference/programmable-logic/nexys-4-ddr/reference-manual</w:t>
+        </w:r>
+      </w:hyperlink>
+      <w:r>
+        <w:rPr>
+          <w:rFonts w:ascii="Times New Roman" w:hAnsi="Times New Roman" w:cs="Times New Roman"/>
+          <w:sz w:val="24"/>
+          <w:szCs w:val="24"/>
+          <w:lang w:val="en-US"/>
+        </w:rPr>
+        <w:br/>
+      </w:r>
+      <w:hyperlink r:id="rId35" w:history="1">
+        <w:r>
+          <w:rPr>
+            <w:rStyle w:val="Hyperlink"/>
+            <w:rFonts w:ascii="Times New Roman" w:hAnsi="Times New Roman" w:cs="Times New Roman"/>
+            <w:sz w:val="24"/>
+            <w:szCs w:val="24"/>
+          </w:rPr>
+          <w:t>https://www.analog.com/media/en/technical-documentation/data-sheets/adxl362.pdf</w:t>
+        </w:r>
+      </w:hyperlink>
+      <w:r>
+        <w:rPr>
+          <w:rFonts w:ascii="Times New Roman" w:hAnsi="Times New Roman" w:cs="Times New Roman"/>
+          <w:sz w:val="24"/>
+          <w:szCs w:val="24"/>
+        </w:rPr>
+        <w:br/>
+      </w:r>
+      <w:hyperlink r:id="rId36" w:history="1">
+        <w:r>
+          <w:rPr>
+            <w:rStyle w:val="Hyperlink"/>
+            <w:rFonts w:ascii="Times New Roman" w:hAnsi="Times New Roman" w:cs="Times New Roman"/>
+            <w:sz w:val="24"/>
+            <w:szCs w:val="24"/>
+          </w:rPr>
+          <w:t>https://www.analog.com/media/en/technical-documentation/data-sheets/adt7420.pdf</w:t>
+        </w:r>
+      </w:hyperlink>
+      <w:r>
+        <w:rPr>
+          <w:rFonts w:ascii="Times New Roman" w:hAnsi="Times New Roman" w:cs="Times New Roman"/>
+          <w:sz w:val="24"/>
+          <w:szCs w:val="24"/>
+        </w:rPr>
+        <w:br/>
+      </w:r>
     </w:p>
     <w:sectPr>
       <w:type w:val="continuous"/>
@@ -1932,6 +4784,119 @@
     </w:lvl>
   </w:abstractNum>
   <w:abstractNum w:abstractNumId="1" w15:restartNumberingAfterBreak="0">
+    <w:nsid w:val="0C345EBD"/>
+    <w:multiLevelType w:val="hybridMultilevel"/>
+    <w:tmpl w:val="72EAEACE"/>
+    <w:lvl w:ilvl="0" w:tplc="40090001">
+      <w:start w:val="1"/>
+      <w:numFmt w:val="bullet"/>
+      <w:lvlText w:val=""/>
+      <w:lvlJc w:val="left"/>
+      <w:pPr>
+        <w:ind w:left="720" w:hanging="360"/>
+      </w:pPr>
+      <w:rPr>
+        <w:rFonts w:ascii="Symbol" w:hAnsi="Symbol" w:hint="default"/>
+      </w:rPr>
+    </w:lvl>
+    <w:lvl w:ilvl="1" w:tplc="40090003" w:tentative="1">
+      <w:start w:val="1"/>
+      <w:numFmt w:val="bullet"/>
+      <w:lvlText w:val="o"/>
+      <w:lvlJc w:val="left"/>
+      <w:pPr>
+        <w:ind w:left="1440" w:hanging="360"/>
+      </w:pPr>
+      <w:rPr>
+        <w:rFonts w:ascii="Courier New" w:hAnsi="Courier New" w:cs="Courier New" w:hint="default"/>
+      </w:rPr>
+    </w:lvl>
+    <w:lvl w:ilvl="2" w:tplc="40090005" w:tentative="1">
+      <w:start w:val="1"/>
+      <w:numFmt w:val="bullet"/>
+      <w:lvlText w:val=""/>
+      <w:lvlJc w:val="left"/>
+      <w:pPr>
+        <w:ind w:left="2160" w:hanging="360"/>
+      </w:pPr>
+      <w:rPr>
+        <w:rFonts w:ascii="Wingdings" w:hAnsi="Wingdings" w:hint="default"/>
+      </w:rPr>
+    </w:lvl>
+    <w:lvl w:ilvl="3" w:tplc="40090001" w:tentative="1">
+      <w:start w:val="1"/>
+      <w:numFmt w:val="bullet"/>
+      <w:lvlText w:val=""/>
+      <w:lvlJc w:val="left"/>
+      <w:pPr>
+        <w:ind w:left="2880" w:hanging="360"/>
+      </w:pPr>
+      <w:rPr>
+        <w:rFonts w:ascii="Symbol" w:hAnsi="Symbol" w:hint="default"/>
+      </w:rPr>
+    </w:lvl>
+    <w:lvl w:ilvl="4" w:tplc="40090003" w:tentative="1">
+      <w:start w:val="1"/>
+      <w:numFmt w:val="bullet"/>
+      <w:lvlText w:val="o"/>
+      <w:lvlJc w:val="left"/>
+      <w:pPr>
+        <w:ind w:left="3600" w:hanging="360"/>
+      </w:pPr>
+      <w:rPr>
+        <w:rFonts w:ascii="Courier New" w:hAnsi="Courier New" w:cs="Courier New" w:hint="default"/>
+      </w:rPr>
+    </w:lvl>
+    <w:lvl w:ilvl="5" w:tplc="40090005" w:tentative="1">
+      <w:start w:val="1"/>
+      <w:numFmt w:val="bullet"/>
+      <w:lvlText w:val=""/>
+      <w:lvlJc w:val="left"/>
+      <w:pPr>
+        <w:ind w:left="4320" w:hanging="360"/>
+      </w:pPr>
+      <w:rPr>
+        <w:rFonts w:ascii="Wingdings" w:hAnsi="Wingdings" w:hint="default"/>
+      </w:rPr>
+    </w:lvl>
+    <w:lvl w:ilvl="6" w:tplc="40090001" w:tentative="1">
+      <w:start w:val="1"/>
+      <w:numFmt w:val="bullet"/>
+      <w:lvlText w:val=""/>
+      <w:lvlJc w:val="left"/>
+      <w:pPr>
+        <w:ind w:left="5040" w:hanging="360"/>
+      </w:pPr>
+      <w:rPr>
+        <w:rFonts w:ascii="Symbol" w:hAnsi="Symbol" w:hint="default"/>
+      </w:rPr>
+    </w:lvl>
+    <w:lvl w:ilvl="7" w:tplc="40090003" w:tentative="1">
+      <w:start w:val="1"/>
+      <w:numFmt w:val="bullet"/>
+      <w:lvlText w:val="o"/>
+      <w:lvlJc w:val="left"/>
+      <w:pPr>
+        <w:ind w:left="5760" w:hanging="360"/>
+      </w:pPr>
+      <w:rPr>
+        <w:rFonts w:ascii="Courier New" w:hAnsi="Courier New" w:cs="Courier New" w:hint="default"/>
+      </w:rPr>
+    </w:lvl>
+    <w:lvl w:ilvl="8" w:tplc="40090005" w:tentative="1">
+      <w:start w:val="1"/>
+      <w:numFmt w:val="bullet"/>
+      <w:lvlText w:val=""/>
+      <w:lvlJc w:val="left"/>
+      <w:pPr>
+        <w:ind w:left="6480" w:hanging="360"/>
+      </w:pPr>
+      <w:rPr>
+        <w:rFonts w:ascii="Wingdings" w:hAnsi="Wingdings" w:hint="default"/>
+      </w:rPr>
+    </w:lvl>
+  </w:abstractNum>
+  <w:abstractNum w:abstractNumId="2" w15:restartNumberingAfterBreak="0">
     <w:nsid w:val="16CA70F9"/>
     <w:multiLevelType w:val="hybridMultilevel"/>
     <w:tmpl w:val="C08A1CB4"/>
@@ -2044,7 +5009,7 @@
       </w:rPr>
     </w:lvl>
   </w:abstractNum>
-  <w:abstractNum w:abstractNumId="2" w15:restartNumberingAfterBreak="0">
+  <w:abstractNum w:abstractNumId="3" w15:restartNumberingAfterBreak="0">
     <w:nsid w:val="1E530FEA"/>
     <w:multiLevelType w:val="hybridMultilevel"/>
     <w:tmpl w:val="6FD84516"/>
@@ -2157,7 +5122,120 @@
       </w:rPr>
     </w:lvl>
   </w:abstractNum>
-  <w:abstractNum w:abstractNumId="3" w15:restartNumberingAfterBreak="0">
+  <w:abstractNum w:abstractNumId="4" w15:restartNumberingAfterBreak="0">
+    <w:nsid w:val="22996DFC"/>
+    <w:multiLevelType w:val="hybridMultilevel"/>
+    <w:tmpl w:val="669E25F8"/>
+    <w:lvl w:ilvl="0" w:tplc="40090001">
+      <w:start w:val="1"/>
+      <w:numFmt w:val="bullet"/>
+      <w:lvlText w:val=""/>
+      <w:lvlJc w:val="left"/>
+      <w:pPr>
+        <w:ind w:left="720" w:hanging="360"/>
+      </w:pPr>
+      <w:rPr>
+        <w:rFonts w:ascii="Symbol" w:hAnsi="Symbol" w:hint="default"/>
+      </w:rPr>
+    </w:lvl>
+    <w:lvl w:ilvl="1" w:tplc="40090003" w:tentative="1">
+      <w:start w:val="1"/>
+      <w:numFmt w:val="bullet"/>
+      <w:lvlText w:val="o"/>
+      <w:lvlJc w:val="left"/>
+      <w:pPr>
+        <w:ind w:left="1440" w:hanging="360"/>
+      </w:pPr>
+      <w:rPr>
+        <w:rFonts w:ascii="Courier New" w:hAnsi="Courier New" w:cs="Courier New" w:hint="default"/>
+      </w:rPr>
+    </w:lvl>
+    <w:lvl w:ilvl="2" w:tplc="40090005" w:tentative="1">
+      <w:start w:val="1"/>
+      <w:numFmt w:val="bullet"/>
+      <w:lvlText w:val=""/>
+      <w:lvlJc w:val="left"/>
+      <w:pPr>
+        <w:ind w:left="2160" w:hanging="360"/>
+      </w:pPr>
+      <w:rPr>
+        <w:rFonts w:ascii="Wingdings" w:hAnsi="Wingdings" w:hint="default"/>
+      </w:rPr>
+    </w:lvl>
+    <w:lvl w:ilvl="3" w:tplc="40090001" w:tentative="1">
+      <w:start w:val="1"/>
+      <w:numFmt w:val="bullet"/>
+      <w:lvlText w:val=""/>
+      <w:lvlJc w:val="left"/>
+      <w:pPr>
+        <w:ind w:left="2880" w:hanging="360"/>
+      </w:pPr>
+      <w:rPr>
+        <w:rFonts w:ascii="Symbol" w:hAnsi="Symbol" w:hint="default"/>
+      </w:rPr>
+    </w:lvl>
+    <w:lvl w:ilvl="4" w:tplc="40090003" w:tentative="1">
+      <w:start w:val="1"/>
+      <w:numFmt w:val="bullet"/>
+      <w:lvlText w:val="o"/>
+      <w:lvlJc w:val="left"/>
+      <w:pPr>
+        <w:ind w:left="3600" w:hanging="360"/>
+      </w:pPr>
+      <w:rPr>
+        <w:rFonts w:ascii="Courier New" w:hAnsi="Courier New" w:cs="Courier New" w:hint="default"/>
+      </w:rPr>
+    </w:lvl>
+    <w:lvl w:ilvl="5" w:tplc="40090005" w:tentative="1">
+      <w:start w:val="1"/>
+      <w:numFmt w:val="bullet"/>
+      <w:lvlText w:val=""/>
+      <w:lvlJc w:val="left"/>
+      <w:pPr>
+        <w:ind w:left="4320" w:hanging="360"/>
+      </w:pPr>
+      <w:rPr>
+        <w:rFonts w:ascii="Wingdings" w:hAnsi="Wingdings" w:hint="default"/>
+      </w:rPr>
+    </w:lvl>
+    <w:lvl w:ilvl="6" w:tplc="40090001" w:tentative="1">
+      <w:start w:val="1"/>
+      <w:numFmt w:val="bullet"/>
+      <w:lvlText w:val=""/>
+      <w:lvlJc w:val="left"/>
+      <w:pPr>
+        <w:ind w:left="5040" w:hanging="360"/>
+      </w:pPr>
+      <w:rPr>
+        <w:rFonts w:ascii="Symbol" w:hAnsi="Symbol" w:hint="default"/>
+      </w:rPr>
+    </w:lvl>
+    <w:lvl w:ilvl="7" w:tplc="40090003" w:tentative="1">
+      <w:start w:val="1"/>
+      <w:numFmt w:val="bullet"/>
+      <w:lvlText w:val="o"/>
+      <w:lvlJc w:val="left"/>
+      <w:pPr>
+        <w:ind w:left="5760" w:hanging="360"/>
+      </w:pPr>
+      <w:rPr>
+        <w:rFonts w:ascii="Courier New" w:hAnsi="Courier New" w:cs="Courier New" w:hint="default"/>
+      </w:rPr>
+    </w:lvl>
+    <w:lvl w:ilvl="8" w:tplc="40090005" w:tentative="1">
+      <w:start w:val="1"/>
+      <w:numFmt w:val="bullet"/>
+      <w:lvlText w:val=""/>
+      <w:lvlJc w:val="left"/>
+      <w:pPr>
+        <w:ind w:left="6480" w:hanging="360"/>
+      </w:pPr>
+      <w:rPr>
+        <w:rFonts w:ascii="Wingdings" w:hAnsi="Wingdings" w:hint="default"/>
+      </w:rPr>
+    </w:lvl>
+  </w:abstractNum>
+  <w:abstractNum w:abstractNumId="5" w15:restartNumberingAfterBreak="0">
     <w:nsid w:val="2B7E4330"/>
     <w:multiLevelType w:val="hybridMultilevel"/>
     <w:tmpl w:val="90E05858"/>
@@ -2270,7 +5348,7 @@
       </w:rPr>
     </w:lvl>
   </w:abstractNum>
-  <w:abstractNum w:abstractNumId="4" w15:restartNumberingAfterBreak="0">
+  <w:abstractNum w:abstractNumId="6" w15:restartNumberingAfterBreak="0">
     <w:nsid w:val="306A0D1D"/>
     <w:multiLevelType w:val="hybridMultilevel"/>
     <w:tmpl w:val="9588F518"/>
@@ -2383,7 +5461,120 @@
       </w:rPr>
     </w:lvl>
   </w:abstractNum>
-  <w:abstractNum w:abstractNumId="5" w15:restartNumberingAfterBreak="0">
+  <w:abstractNum w:abstractNumId="7" w15:restartNumberingAfterBreak="0">
+    <w:nsid w:val="3409739F"/>
+    <w:multiLevelType w:val="hybridMultilevel"/>
+    <w:tmpl w:val="E01E887C"/>
+    <w:lvl w:ilvl="0" w:tplc="40090001">
+      <w:start w:val="1"/>
+      <w:numFmt w:val="bullet"/>
+      <w:lvlText w:val=""/>
+      <w:lvlJc w:val="left"/>
+      <w:pPr>
+        <w:ind w:left="720" w:hanging="360"/>
+      </w:pPr>
+      <w:rPr>
+        <w:rFonts w:ascii="Symbol" w:hAnsi="Symbol" w:hint="default"/>
+      </w:rPr>
+    </w:lvl>
+    <w:lvl w:ilvl="1" w:tplc="40090003" w:tentative="1">
+      <w:start w:val="1"/>
+      <w:numFmt w:val="bullet"/>
+      <w:lvlText w:val="o"/>
+      <w:lvlJc w:val="left"/>
+      <w:pPr>
+        <w:ind w:left="1440" w:hanging="360"/>
+      </w:pPr>
+      <w:rPr>
+        <w:rFonts w:ascii="Courier New" w:hAnsi="Courier New" w:cs="Courier New" w:hint="default"/>
+      </w:rPr>
+    </w:lvl>
+    <w:lvl w:ilvl="2" w:tplc="40090005" w:tentative="1">
+      <w:start w:val="1"/>
+      <w:numFmt w:val="bullet"/>
+      <w:lvlText w:val=""/>
+      <w:lvlJc w:val="left"/>
+      <w:pPr>
+        <w:ind w:left="2160" w:hanging="360"/>
+      </w:pPr>
+      <w:rPr>
+        <w:rFonts w:ascii="Wingdings" w:hAnsi="Wingdings" w:hint="default"/>
+      </w:rPr>
+    </w:lvl>
+    <w:lvl w:ilvl="3" w:tplc="40090001" w:tentative="1">
+      <w:start w:val="1"/>
+      <w:numFmt w:val="bullet"/>
+      <w:lvlText w:val=""/>
+      <w:lvlJc w:val="left"/>
+      <w:pPr>
+        <w:ind w:left="2880" w:hanging="360"/>
+      </w:pPr>
+      <w:rPr>
+        <w:rFonts w:ascii="Symbol" w:hAnsi="Symbol" w:hint="default"/>
+      </w:rPr>
+    </w:lvl>
+    <w:lvl w:ilvl="4" w:tplc="40090003" w:tentative="1">
+      <w:start w:val="1"/>
+      <w:numFmt w:val="bullet"/>
+      <w:lvlText w:val="o"/>
+      <w:lvlJc w:val="left"/>
+      <w:pPr>
+        <w:ind w:left="3600" w:hanging="360"/>
+      </w:pPr>
+      <w:rPr>
+        <w:rFonts w:ascii="Courier New" w:hAnsi="Courier New" w:cs="Courier New" w:hint="default"/>
+      </w:rPr>
+    </w:lvl>
+    <w:lvl w:ilvl="5" w:tplc="40090005" w:tentative="1">
+      <w:start w:val="1"/>
+      <w:numFmt w:val="bullet"/>
+      <w:lvlText w:val=""/>
+      <w:lvlJc w:val="left"/>
+      <w:pPr>
+        <w:ind w:left="4320" w:hanging="360"/>
+      </w:pPr>
+      <w:rPr>
+        <w:rFonts w:ascii="Wingdings" w:hAnsi="Wingdings" w:hint="default"/>
+      </w:rPr>
+    </w:lvl>
+    <w:lvl w:ilvl="6" w:tplc="40090001" w:tentative="1">
+      <w:start w:val="1"/>
+      <w:numFmt w:val="bullet"/>
+      <w:lvlText w:val=""/>
+      <w:lvlJc w:val="left"/>
+      <w:pPr>
+        <w:ind w:left="5040" w:hanging="360"/>
+      </w:pPr>
+      <w:rPr>
+        <w:rFonts w:ascii="Symbol" w:hAnsi="Symbol" w:hint="default"/>
+      </w:rPr>
+    </w:lvl>
+    <w:lvl w:ilvl="7" w:tplc="40090003" w:tentative="1">
+      <w:start w:val="1"/>
+      <w:numFmt w:val="bullet"/>
+      <w:lvlText w:val="o"/>
+      <w:lvlJc w:val="left"/>
+      <w:pPr>
+        <w:ind w:left="5760" w:hanging="360"/>
+      </w:pPr>
+      <w:rPr>
+        <w:rFonts w:ascii="Courier New" w:hAnsi="Courier New" w:cs="Courier New" w:hint="default"/>
+      </w:rPr>
+    </w:lvl>
+    <w:lvl w:ilvl="8" w:tplc="40090005" w:tentative="1">
+      <w:start w:val="1"/>
+      <w:numFmt w:val="bullet"/>
+      <w:lvlText w:val=""/>
+      <w:lvlJc w:val="left"/>
+      <w:pPr>
+        <w:ind w:left="6480" w:hanging="360"/>
+      </w:pPr>
+      <w:rPr>
+        <w:rFonts w:ascii="Wingdings" w:hAnsi="Wingdings" w:hint="default"/>
+      </w:rPr>
+    </w:lvl>
+  </w:abstractNum>
+  <w:abstractNum w:abstractNumId="8" w15:restartNumberingAfterBreak="0">
     <w:nsid w:val="3F3A5466"/>
     <w:multiLevelType w:val="hybridMultilevel"/>
     <w:tmpl w:val="1D3A800E"/>
@@ -2496,7 +5687,120 @@
       </w:rPr>
     </w:lvl>
   </w:abstractNum>
-  <w:abstractNum w:abstractNumId="6" w15:restartNumberingAfterBreak="0">
+  <w:abstractNum w:abstractNumId="9" w15:restartNumberingAfterBreak="0">
+    <w:nsid w:val="4743291B"/>
+    <w:multiLevelType w:val="hybridMultilevel"/>
+    <w:tmpl w:val="A9709E38"/>
+    <w:lvl w:ilvl="0" w:tplc="40090001">
+      <w:start w:val="1"/>
+      <w:numFmt w:val="bullet"/>
+      <w:lvlText w:val=""/>
+      <w:lvlJc w:val="left"/>
+      <w:pPr>
+        <w:ind w:left="720" w:hanging="360"/>
+      </w:pPr>
+      <w:rPr>
+        <w:rFonts w:ascii="Symbol" w:hAnsi="Symbol" w:hint="default"/>
+      </w:rPr>
+    </w:lvl>
+    <w:lvl w:ilvl="1" w:tplc="40090003" w:tentative="1">
+      <w:start w:val="1"/>
+      <w:numFmt w:val="bullet"/>
+      <w:lvlText w:val="o"/>
+      <w:lvlJc w:val="left"/>
+      <w:pPr>
+        <w:ind w:left="1440" w:hanging="360"/>
+      </w:pPr>
+      <w:rPr>
+        <w:rFonts w:ascii="Courier New" w:hAnsi="Courier New" w:cs="Courier New" w:hint="default"/>
+      </w:rPr>
+    </w:lvl>
+    <w:lvl w:ilvl="2" w:tplc="40090005" w:tentative="1">
+      <w:start w:val="1"/>
+      <w:numFmt w:val="bullet"/>
+      <w:lvlText w:val=""/>
+      <w:lvlJc w:val="left"/>
+      <w:pPr>
+        <w:ind w:left="2160" w:hanging="360"/>
+      </w:pPr>
+      <w:rPr>
+        <w:rFonts w:ascii="Wingdings" w:hAnsi="Wingdings" w:hint="default"/>
+      </w:rPr>
+    </w:lvl>
+    <w:lvl w:ilvl="3" w:tplc="40090001" w:tentative="1">
+      <w:start w:val="1"/>
+      <w:numFmt w:val="bullet"/>
+      <w:lvlText w:val=""/>
+      <w:lvlJc w:val="left"/>
+      <w:pPr>
+        <w:ind w:left="2880" w:hanging="360"/>
+      </w:pPr>
+      <w:rPr>
+        <w:rFonts w:ascii="Symbol" w:hAnsi="Symbol" w:hint="default"/>
+      </w:rPr>
+    </w:lvl>
+    <w:lvl w:ilvl="4" w:tplc="40090003" w:tentative="1">
+      <w:start w:val="1"/>
+      <w:numFmt w:val="bullet"/>
+      <w:lvlText w:val="o"/>
+      <w:lvlJc w:val="left"/>
+      <w:pPr>
+        <w:ind w:left="3600" w:hanging="360"/>
+      </w:pPr>
+      <w:rPr>
+        <w:rFonts w:ascii="Courier New" w:hAnsi="Courier New" w:cs="Courier New" w:hint="default"/>
+      </w:rPr>
+    </w:lvl>
+    <w:lvl w:ilvl="5" w:tplc="40090005" w:tentative="1">
+      <w:start w:val="1"/>
+      <w:numFmt w:val="bullet"/>
+      <w:lvlText w:val=""/>
+      <w:lvlJc w:val="left"/>
+      <w:pPr>
+        <w:ind w:left="4320" w:hanging="360"/>
+      </w:pPr>
+      <w:rPr>
+        <w:rFonts w:ascii="Wingdings" w:hAnsi="Wingdings" w:hint="default"/>
+      </w:rPr>
+    </w:lvl>
+    <w:lvl w:ilvl="6" w:tplc="40090001" w:tentative="1">
+      <w:start w:val="1"/>
+      <w:numFmt w:val="bullet"/>
+      <w:lvlText w:val=""/>
+      <w:lvlJc w:val="left"/>
+      <w:pPr>
+        <w:ind w:left="5040" w:hanging="360"/>
+      </w:pPr>
+      <w:rPr>
+        <w:rFonts w:ascii="Symbol" w:hAnsi="Symbol" w:hint="default"/>
+      </w:rPr>
+    </w:lvl>
+    <w:lvl w:ilvl="7" w:tplc="40090003" w:tentative="1">
+      <w:start w:val="1"/>
+      <w:numFmt w:val="bullet"/>
+      <w:lvlText w:val="o"/>
+      <w:lvlJc w:val="left"/>
+      <w:pPr>
+        <w:ind w:left="5760" w:hanging="360"/>
+      </w:pPr>
+      <w:rPr>
+        <w:rFonts w:ascii="Courier New" w:hAnsi="Courier New" w:cs="Courier New" w:hint="default"/>
+      </w:rPr>
+    </w:lvl>
+    <w:lvl w:ilvl="8" w:tplc="40090005" w:tentative="1">
+      <w:start w:val="1"/>
+      <w:numFmt w:val="bullet"/>
+      <w:lvlText w:val=""/>
+      <w:lvlJc w:val="left"/>
+      <w:pPr>
+        <w:ind w:left="6480" w:hanging="360"/>
+      </w:pPr>
+      <w:rPr>
+        <w:rFonts w:ascii="Wingdings" w:hAnsi="Wingdings" w:hint="default"/>
+      </w:rPr>
+    </w:lvl>
+  </w:abstractNum>
+  <w:abstractNum w:abstractNumId="10" w15:restartNumberingAfterBreak="0">
     <w:nsid w:val="5CCA7A3A"/>
     <w:multiLevelType w:val="hybridMultilevel"/>
     <w:tmpl w:val="A33EED86"/>
@@ -2609,7 +5913,7 @@
       </w:rPr>
     </w:lvl>
   </w:abstractNum>
-  <w:abstractNum w:abstractNumId="7" w15:restartNumberingAfterBreak="0">
+  <w:abstractNum w:abstractNumId="11" w15:restartNumberingAfterBreak="0">
     <w:nsid w:val="65C16DCC"/>
     <w:multiLevelType w:val="hybridMultilevel"/>
     <w:tmpl w:val="ED129310"/>
@@ -2722,7 +6026,7 @@
       </w:rPr>
     </w:lvl>
   </w:abstractNum>
-  <w:abstractNum w:abstractNumId="8" w15:restartNumberingAfterBreak="0">
+  <w:abstractNum w:abstractNumId="12" w15:restartNumberingAfterBreak="0">
     <w:nsid w:val="66603FB3"/>
     <w:multiLevelType w:val="hybridMultilevel"/>
     <w:tmpl w:val="CF7451A4"/>
@@ -2835,7 +6139,7 @@
       </w:rPr>
     </w:lvl>
   </w:abstractNum>
-  <w:abstractNum w:abstractNumId="9" w15:restartNumberingAfterBreak="0">
+  <w:abstractNum w:abstractNumId="13" w15:restartNumberingAfterBreak="0">
     <w:nsid w:val="66F17A30"/>
     <w:multiLevelType w:val="hybridMultilevel"/>
     <w:tmpl w:val="9F18E154"/>
@@ -2948,7 +6252,120 @@
       </w:rPr>
     </w:lvl>
   </w:abstractNum>
-  <w:abstractNum w:abstractNumId="10" w15:restartNumberingAfterBreak="0">
+  <w:abstractNum w:abstractNumId="14" w15:restartNumberingAfterBreak="0">
+    <w:nsid w:val="709B3F6F"/>
+    <w:multiLevelType w:val="hybridMultilevel"/>
+    <w:tmpl w:val="673E1224"/>
+    <w:lvl w:ilvl="0" w:tplc="40090001">
+      <w:start w:val="1"/>
+      <w:numFmt w:val="bullet"/>
+      <w:lvlText w:val=""/>
+      <w:lvlJc w:val="left"/>
+      <w:pPr>
+        <w:ind w:left="720" w:hanging="360"/>
+      </w:pPr>
+      <w:rPr>
+        <w:rFonts w:ascii="Symbol" w:hAnsi="Symbol" w:hint="default"/>
+      </w:rPr>
+    </w:lvl>
+    <w:lvl w:ilvl="1" w:tplc="40090003">
+      <w:start w:val="1"/>
+      <w:numFmt w:val="bullet"/>
+      <w:lvlText w:val="o"/>
+      <w:lvlJc w:val="left"/>
+      <w:pPr>
+        <w:ind w:left="1440" w:hanging="360"/>
+      </w:pPr>
+      <w:rPr>
+        <w:rFonts w:ascii="Courier New" w:hAnsi="Courier New" w:cs="Courier New" w:hint="default"/>
+      </w:rPr>
+    </w:lvl>
+    <w:lvl w:ilvl="2" w:tplc="40090005" w:tentative="1">
+      <w:start w:val="1"/>
+      <w:numFmt w:val="bullet"/>
+      <w:lvlText w:val=""/>
+      <w:lvlJc w:val="left"/>
+      <w:pPr>
+        <w:ind w:left="2160" w:hanging="360"/>
+      </w:pPr>
+      <w:rPr>
+        <w:rFonts w:ascii="Wingdings" w:hAnsi="Wingdings" w:hint="default"/>
+      </w:rPr>
+    </w:lvl>
+    <w:lvl w:ilvl="3" w:tplc="40090001" w:tentative="1">
+      <w:start w:val="1"/>
+      <w:numFmt w:val="bullet"/>
+      <w:lvlText w:val=""/>
+      <w:lvlJc w:val="left"/>
+      <w:pPr>
+        <w:ind w:left="2880" w:hanging="360"/>
+      </w:pPr>
+      <w:rPr>
+        <w:rFonts w:ascii="Symbol" w:hAnsi="Symbol" w:hint="default"/>
+      </w:rPr>
+    </w:lvl>
+    <w:lvl w:ilvl="4" w:tplc="40090003" w:tentative="1">
+      <w:start w:val="1"/>
+      <w:numFmt w:val="bullet"/>
+      <w:lvlText w:val="o"/>
+      <w:lvlJc w:val="left"/>
+      <w:pPr>
+        <w:ind w:left="3600" w:hanging="360"/>
+      </w:pPr>
+      <w:rPr>
+        <w:rFonts w:ascii="Courier New" w:hAnsi="Courier New" w:cs="Courier New" w:hint="default"/>
+      </w:rPr>
+    </w:lvl>
+    <w:lvl w:ilvl="5" w:tplc="40090005" w:tentative="1">
+      <w:start w:val="1"/>
+      <w:numFmt w:val="bullet"/>
+      <w:lvlText w:val=""/>
+      <w:lvlJc w:val="left"/>
+      <w:pPr>
+        <w:ind w:left="4320" w:hanging="360"/>
+      </w:pPr>
+      <w:rPr>
+        <w:rFonts w:ascii="Wingdings" w:hAnsi="Wingdings" w:hint="default"/>
+      </w:rPr>
+    </w:lvl>
+    <w:lvl w:ilvl="6" w:tplc="40090001" w:tentative="1">
+      <w:start w:val="1"/>
+      <w:numFmt w:val="bullet"/>
+      <w:lvlText w:val=""/>
+      <w:lvlJc w:val="left"/>
+      <w:pPr>
+        <w:ind w:left="5040" w:hanging="360"/>
+      </w:pPr>
+      <w:rPr>
+        <w:rFonts w:ascii="Symbol" w:hAnsi="Symbol" w:hint="default"/>
+      </w:rPr>
+    </w:lvl>
+    <w:lvl w:ilvl="7" w:tplc="40090003" w:tentative="1">
+      <w:start w:val="1"/>
+      <w:numFmt w:val="bullet"/>
+      <w:lvlText w:val="o"/>
+      <w:lvlJc w:val="left"/>
+      <w:pPr>
+        <w:ind w:left="5760" w:hanging="360"/>
+      </w:pPr>
+      <w:rPr>
+        <w:rFonts w:ascii="Courier New" w:hAnsi="Courier New" w:cs="Courier New" w:hint="default"/>
+      </w:rPr>
+    </w:lvl>
+    <w:lvl w:ilvl="8" w:tplc="40090005" w:tentative="1">
+      <w:start w:val="1"/>
+      <w:numFmt w:val="bullet"/>
+      <w:lvlText w:val=""/>
+      <w:lvlJc w:val="left"/>
+      <w:pPr>
+        <w:ind w:left="6480" w:hanging="360"/>
+      </w:pPr>
+      <w:rPr>
+        <w:rFonts w:ascii="Wingdings" w:hAnsi="Wingdings" w:hint="default"/>
+      </w:rPr>
+    </w:lvl>
+  </w:abstractNum>
+  <w:abstractNum w:abstractNumId="15" w15:restartNumberingAfterBreak="0">
     <w:nsid w:val="73111515"/>
     <w:multiLevelType w:val="hybridMultilevel"/>
     <w:tmpl w:val="FD880CD4"/>
@@ -3061,7 +6478,120 @@
       </w:rPr>
     </w:lvl>
   </w:abstractNum>
-  <w:abstractNum w:abstractNumId="11" w15:restartNumberingAfterBreak="0">
+  <w:abstractNum w:abstractNumId="16" w15:restartNumberingAfterBreak="0">
+    <w:nsid w:val="772B7DB3"/>
+    <w:multiLevelType w:val="hybridMultilevel"/>
+    <w:tmpl w:val="FA984478"/>
+    <w:lvl w:ilvl="0" w:tplc="40090001">
+      <w:start w:val="1"/>
+      <w:numFmt w:val="bullet"/>
+      <w:lvlText w:val=""/>
+      <w:lvlJc w:val="left"/>
+      <w:pPr>
+        <w:ind w:left="720" w:hanging="360"/>
+      </w:pPr>
+      <w:rPr>
+        <w:rFonts w:ascii="Symbol" w:hAnsi="Symbol" w:hint="default"/>
+      </w:rPr>
+    </w:lvl>
+    <w:lvl w:ilvl="1" w:tplc="40090003" w:tentative="1">
+      <w:start w:val="1"/>
+      <w:numFmt w:val="bullet"/>
+      <w:lvlText w:val="o"/>
+      <w:lvlJc w:val="left"/>
+      <w:pPr>
+        <w:ind w:left="1440" w:hanging="360"/>
+      </w:pPr>
+      <w:rPr>
+        <w:rFonts w:ascii="Courier New" w:hAnsi="Courier New" w:cs="Courier New" w:hint="default"/>
+      </w:rPr>
+    </w:lvl>
+    <w:lvl w:ilvl="2" w:tplc="40090005" w:tentative="1">
+      <w:start w:val="1"/>
+      <w:numFmt w:val="bullet"/>
+      <w:lvlText w:val=""/>
+      <w:lvlJc w:val="left"/>
+      <w:pPr>
+        <w:ind w:left="2160" w:hanging="360"/>
+      </w:pPr>
+      <w:rPr>
+        <w:rFonts w:ascii="Wingdings" w:hAnsi="Wingdings" w:hint="default"/>
+      </w:rPr>
+    </w:lvl>
+    <w:lvl w:ilvl="3" w:tplc="40090001" w:tentative="1">
+      <w:start w:val="1"/>
+      <w:numFmt w:val="bullet"/>
+      <w:lvlText w:val=""/>
+      <w:lvlJc w:val="left"/>
+      <w:pPr>
+        <w:ind w:left="2880" w:hanging="360"/>
+      </w:pPr>
+      <w:rPr>
+        <w:rFonts w:ascii="Symbol" w:hAnsi="Symbol" w:hint="default"/>
+      </w:rPr>
+    </w:lvl>
+    <w:lvl w:ilvl="4" w:tplc="40090003" w:tentative="1">
+      <w:start w:val="1"/>
+      <w:numFmt w:val="bullet"/>
+      <w:lvlText w:val="o"/>
+      <w:lvlJc w:val="left"/>
+      <w:pPr>
+        <w:ind w:left="3600" w:hanging="360"/>
+      </w:pPr>
+      <w:rPr>
+        <w:rFonts w:ascii="Courier New" w:hAnsi="Courier New" w:cs="Courier New" w:hint="default"/>
+      </w:rPr>
+    </w:lvl>
+    <w:lvl w:ilvl="5" w:tplc="40090005" w:tentative="1">
+      <w:start w:val="1"/>
+      <w:numFmt w:val="bullet"/>
+      <w:lvlText w:val=""/>
+      <w:lvlJc w:val="left"/>
+      <w:pPr>
+        <w:ind w:left="4320" w:hanging="360"/>
+      </w:pPr>
+      <w:rPr>
+        <w:rFonts w:ascii="Wingdings" w:hAnsi="Wingdings" w:hint="default"/>
+      </w:rPr>
+    </w:lvl>
+    <w:lvl w:ilvl="6" w:tplc="40090001" w:tentative="1">
+      <w:start w:val="1"/>
+      <w:numFmt w:val="bullet"/>
+      <w:lvlText w:val=""/>
+      <w:lvlJc w:val="left"/>
+      <w:pPr>
+        <w:ind w:left="5040" w:hanging="360"/>
+      </w:pPr>
+      <w:rPr>
+        <w:rFonts w:ascii="Symbol" w:hAnsi="Symbol" w:hint="default"/>
+      </w:rPr>
+    </w:lvl>
+    <w:lvl w:ilvl="7" w:tplc="40090003" w:tentative="1">
+      <w:start w:val="1"/>
+      <w:numFmt w:val="bullet"/>
+      <w:lvlText w:val="o"/>
+      <w:lvlJc w:val="left"/>
+      <w:pPr>
+        <w:ind w:left="5760" w:hanging="360"/>
+      </w:pPr>
+      <w:rPr>
+        <w:rFonts w:ascii="Courier New" w:hAnsi="Courier New" w:cs="Courier New" w:hint="default"/>
+      </w:rPr>
+    </w:lvl>
+    <w:lvl w:ilvl="8" w:tplc="40090005" w:tentative="1">
+      <w:start w:val="1"/>
+      <w:numFmt w:val="bullet"/>
+      <w:lvlText w:val=""/>
+      <w:lvlJc w:val="left"/>
+      <w:pPr>
+        <w:ind w:left="6480" w:hanging="360"/>
+      </w:pPr>
+      <w:rPr>
+        <w:rFonts w:ascii="Wingdings" w:hAnsi="Wingdings" w:hint="default"/>
+      </w:rPr>
+    </w:lvl>
+  </w:abstractNum>
+  <w:abstractNum w:abstractNumId="17" w15:restartNumberingAfterBreak="0">
     <w:nsid w:val="78361145"/>
     <w:multiLevelType w:val="hybridMultilevel"/>
     <w:tmpl w:val="5CB4CE5A"/>
@@ -3174,41 +6704,175 @@
       </w:rPr>
     </w:lvl>
   </w:abstractNum>
+  <w:abstractNum w:abstractNumId="18" w15:restartNumberingAfterBreak="0">
+    <w:nsid w:val="7AA56CD8"/>
+    <w:multiLevelType w:val="hybridMultilevel"/>
+    <w:tmpl w:val="6A76D184"/>
+    <w:lvl w:ilvl="0" w:tplc="4009000F">
+      <w:start w:val="1"/>
+      <w:numFmt w:val="decimal"/>
+      <w:lvlText w:val="%1."/>
+      <w:lvlJc w:val="left"/>
+      <w:pPr>
+        <w:ind w:left="720" w:hanging="360"/>
+      </w:pPr>
+      <w:rPr>
+        <w:rFonts w:hint="default"/>
+      </w:rPr>
+    </w:lvl>
+    <w:lvl w:ilvl="1" w:tplc="40090003" w:tentative="1">
+      <w:start w:val="1"/>
+      <w:numFmt w:val="bullet"/>
+      <w:lvlText w:val="o"/>
+      <w:lvlJc w:val="left"/>
+      <w:pPr>
+        <w:ind w:left="1440" w:hanging="360"/>
+      </w:pPr>
+      <w:rPr>
+        <w:rFonts w:ascii="Courier New" w:hAnsi="Courier New" w:cs="Courier New" w:hint="default"/>
+      </w:rPr>
+    </w:lvl>
+    <w:lvl w:ilvl="2" w:tplc="40090005" w:tentative="1">
+      <w:start w:val="1"/>
+      <w:numFmt w:val="bullet"/>
+      <w:lvlText w:val=""/>
+      <w:lvlJc w:val="left"/>
+      <w:pPr>
+        <w:ind w:left="2160" w:hanging="360"/>
+      </w:pPr>
+      <w:rPr>
+        <w:rFonts w:ascii="Wingdings" w:hAnsi="Wingdings" w:hint="default"/>
+      </w:rPr>
+    </w:lvl>
+    <w:lvl w:ilvl="3" w:tplc="40090001" w:tentative="1">
+      <w:start w:val="1"/>
+      <w:numFmt w:val="bullet"/>
+      <w:lvlText w:val=""/>
+      <w:lvlJc w:val="left"/>
+      <w:pPr>
+        <w:ind w:left="2880" w:hanging="360"/>
+      </w:pPr>
+      <w:rPr>
+        <w:rFonts w:ascii="Symbol" w:hAnsi="Symbol" w:hint="default"/>
+      </w:rPr>
+    </w:lvl>
+    <w:lvl w:ilvl="4" w:tplc="40090003" w:tentative="1">
+      <w:start w:val="1"/>
+      <w:numFmt w:val="bullet"/>
+      <w:lvlText w:val="o"/>
+      <w:lvlJc w:val="left"/>
+      <w:pPr>
+        <w:ind w:left="3600" w:hanging="360"/>
+      </w:pPr>
+      <w:rPr>
+        <w:rFonts w:ascii="Courier New" w:hAnsi="Courier New" w:cs="Courier New" w:hint="default"/>
+      </w:rPr>
+    </w:lvl>
+    <w:lvl w:ilvl="5" w:tplc="40090005" w:tentative="1">
+      <w:start w:val="1"/>
+      <w:numFmt w:val="bullet"/>
+      <w:lvlText w:val=""/>
+      <w:lvlJc w:val="left"/>
+      <w:pPr>
+        <w:ind w:left="4320" w:hanging="360"/>
+      </w:pPr>
+      <w:rPr>
+        <w:rFonts w:ascii="Wingdings" w:hAnsi="Wingdings" w:hint="default"/>
+      </w:rPr>
+    </w:lvl>
+    <w:lvl w:ilvl="6" w:tplc="40090001" w:tentative="1">
+      <w:start w:val="1"/>
+      <w:numFmt w:val="bullet"/>
+      <w:lvlText w:val=""/>
+      <w:lvlJc w:val="left"/>
+      <w:pPr>
+        <w:ind w:left="5040" w:hanging="360"/>
+      </w:pPr>
+      <w:rPr>
+        <w:rFonts w:ascii="Symbol" w:hAnsi="Symbol" w:hint="default"/>
+      </w:rPr>
+    </w:lvl>
+    <w:lvl w:ilvl="7" w:tplc="40090003" w:tentative="1">
+      <w:start w:val="1"/>
+      <w:numFmt w:val="bullet"/>
+      <w:lvlText w:val="o"/>
+      <w:lvlJc w:val="left"/>
+      <w:pPr>
+        <w:ind w:left="5760" w:hanging="360"/>
+      </w:pPr>
+      <w:rPr>
+        <w:rFonts w:ascii="Courier New" w:hAnsi="Courier New" w:cs="Courier New" w:hint="default"/>
+      </w:rPr>
+    </w:lvl>
+    <w:lvl w:ilvl="8" w:tplc="40090005" w:tentative="1">
+      <w:start w:val="1"/>
+      <w:numFmt w:val="bullet"/>
+      <w:lvlText w:val=""/>
+      <w:lvlJc w:val="left"/>
+      <w:pPr>
+        <w:ind w:left="6480" w:hanging="360"/>
+      </w:pPr>
+      <w:rPr>
+        <w:rFonts w:ascii="Wingdings" w:hAnsi="Wingdings" w:hint="default"/>
+      </w:rPr>
+    </w:lvl>
+  </w:abstractNum>
   <w:num w:numId="1" w16cid:durableId="459570714">
+    <w:abstractNumId w:val="15"/>
+  </w:num>
+  <w:num w:numId="2" w16cid:durableId="1759059950">
+    <w:abstractNumId w:val="3"/>
+  </w:num>
+  <w:num w:numId="3" w16cid:durableId="1940329370">
+    <w:abstractNumId w:val="6"/>
+  </w:num>
+  <w:num w:numId="4" w16cid:durableId="1667396523">
+    <w:abstractNumId w:val="8"/>
+  </w:num>
+  <w:num w:numId="5" w16cid:durableId="2104841138">
+    <w:abstractNumId w:val="2"/>
+  </w:num>
+  <w:num w:numId="6" w16cid:durableId="1772120080">
+    <w:abstractNumId w:val="17"/>
+  </w:num>
+  <w:num w:numId="7" w16cid:durableId="242834131">
+    <w:abstractNumId w:val="5"/>
+  </w:num>
+  <w:num w:numId="8" w16cid:durableId="2114939389">
+    <w:abstractNumId w:val="13"/>
+  </w:num>
+  <w:num w:numId="9" w16cid:durableId="1038627388">
     <w:abstractNumId w:val="10"/>
   </w:num>
-  <w:num w:numId="2" w16cid:durableId="1759059950">
-    <w:abstractNumId w:val="2"/>
-  </w:num>
-  <w:num w:numId="3" w16cid:durableId="1940329370">
-    <w:abstractNumId w:val="4"/>
-  </w:num>
-  <w:num w:numId="4" w16cid:durableId="1667396523">
-    <w:abstractNumId w:val="5"/>
-  </w:num>
-  <w:num w:numId="5" w16cid:durableId="2104841138">
-    <w:abstractNumId w:val="1"/>
-  </w:num>
-  <w:num w:numId="6" w16cid:durableId="1772120080">
-    <w:abstractNumId w:val="11"/>
-  </w:num>
-  <w:num w:numId="7" w16cid:durableId="242834131">
-    <w:abstractNumId w:val="3"/>
-  </w:num>
-  <w:num w:numId="8" w16cid:durableId="2114939389">
-    <w:abstractNumId w:val="9"/>
-  </w:num>
-  <w:num w:numId="9" w16cid:durableId="1038627388">
-    <w:abstractNumId w:val="6"/>
-  </w:num>
   <w:num w:numId="10" w16cid:durableId="401411058">
-    <w:abstractNumId w:val="8"/>
+    <w:abstractNumId w:val="12"/>
   </w:num>
   <w:num w:numId="11" w16cid:durableId="999892072">
-    <w:abstractNumId w:val="7"/>
+    <w:abstractNumId w:val="11"/>
   </w:num>
   <w:num w:numId="12" w16cid:durableId="1416627600">
     <w:abstractNumId w:val="0"/>
+  </w:num>
+  <w:num w:numId="13" w16cid:durableId="473643338">
+    <w:abstractNumId w:val="18"/>
+  </w:num>
+  <w:num w:numId="14" w16cid:durableId="1636641394">
+    <w:abstractNumId w:val="1"/>
+  </w:num>
+  <w:num w:numId="15" w16cid:durableId="1023484568">
+    <w:abstractNumId w:val="9"/>
+  </w:num>
+  <w:num w:numId="16" w16cid:durableId="762065905">
+    <w:abstractNumId w:val="14"/>
+  </w:num>
+  <w:num w:numId="17" w16cid:durableId="293098935">
+    <w:abstractNumId w:val="4"/>
+  </w:num>
+  <w:num w:numId="18" w16cid:durableId="1196963574">
+    <w:abstractNumId w:val="7"/>
+  </w:num>
+  <w:num w:numId="19" w16cid:durableId="526407538">
+    <w:abstractNumId w:val="16"/>
   </w:num>
 </w:numbering>
 </file>

</xml_diff>